<commit_message>
remove and read reservations requirements completed.
</commit_message>
<xml_diff>
--- a/07_DocumentoRequisitosGPS.docx
+++ b/07_DocumentoRequisitosGPS.docx
@@ -26,8 +26,8 @@
           <w:tcPr>
             <w:tcW w:w="1439" w:type="dxa"/>
             <w:tcBorders>
-              <w:top w:val="single" w:sz="6" w:space="0" w:color="000000"/>
-              <w:left w:val="single" w:sz="6" w:space="0" w:color="000000"/>
+              <w:top w:val="single" w:color="000000" w:sz="6" w:space="0"/>
+              <w:left w:val="single" w:color="000000" w:sz="6" w:space="0"/>
             </w:tcBorders>
           </w:tcPr>
           <w:p>
@@ -53,8 +53,8 @@
             <w:tcW w:w="3240" w:type="dxa"/>
             <w:gridSpan w:val="2"/>
             <w:tcBorders>
-              <w:top w:val="single" w:sz="6" w:space="0" w:color="000000"/>
-              <w:bottom w:val="single" w:sz="6" w:space="0" w:color="000000"/>
+              <w:top w:val="single" w:color="000000" w:sz="6" w:space="0"/>
+              <w:bottom w:val="single" w:color="000000" w:sz="6" w:space="0"/>
             </w:tcBorders>
           </w:tcPr>
           <w:p>
@@ -79,7 +79,7 @@
           <w:tcPr>
             <w:tcW w:w="1697" w:type="dxa"/>
             <w:tcBorders>
-              <w:top w:val="single" w:sz="6" w:space="0" w:color="000000"/>
+              <w:top w:val="single" w:color="000000" w:sz="6" w:space="0"/>
             </w:tcBorders>
           </w:tcPr>
           <w:p>
@@ -104,8 +104,8 @@
           <w:tcPr>
             <w:tcW w:w="855" w:type="dxa"/>
             <w:tcBorders>
-              <w:top w:val="single" w:sz="6" w:space="0" w:color="000000"/>
-              <w:bottom w:val="single" w:sz="6" w:space="0" w:color="000000"/>
+              <w:top w:val="single" w:color="000000" w:sz="6" w:space="0"/>
+              <w:bottom w:val="single" w:color="000000" w:sz="6" w:space="0"/>
             </w:tcBorders>
           </w:tcPr>
           <w:p>
@@ -130,7 +130,7 @@
           <w:tcPr>
             <w:tcW w:w="691" w:type="dxa"/>
             <w:tcBorders>
-              <w:top w:val="single" w:sz="6" w:space="0" w:color="000000"/>
+              <w:top w:val="single" w:color="000000" w:sz="6" w:space="0"/>
             </w:tcBorders>
           </w:tcPr>
           <w:p>
@@ -155,9 +155,9 @@
           <w:tcPr>
             <w:tcW w:w="1377" w:type="dxa"/>
             <w:tcBorders>
-              <w:top w:val="single" w:sz="6" w:space="0" w:color="000000"/>
-              <w:bottom w:val="single" w:sz="6" w:space="0" w:color="000000"/>
-              <w:right w:val="single" w:sz="6" w:space="0" w:color="000000"/>
+              <w:top w:val="single" w:color="000000" w:sz="6" w:space="0"/>
+              <w:bottom w:val="single" w:color="000000" w:sz="6" w:space="0"/>
+              <w:right w:val="single" w:color="000000" w:sz="6" w:space="0"/>
             </w:tcBorders>
           </w:tcPr>
           <w:p>
@@ -216,9 +216,9 @@
             <w:tcW w:w="3240" w:type="dxa"/>
             <w:gridSpan w:val="2"/>
             <w:tcBorders>
-              <w:top w:val="single" w:sz="6" w:space="0" w:color="000000"/>
-              <w:left w:val="single" w:sz="6" w:space="0" w:color="000000"/>
-              <w:bottom w:val="single" w:sz="6" w:space="0" w:color="000000"/>
+              <w:top w:val="single" w:color="000000" w:sz="6" w:space="0"/>
+              <w:left w:val="single" w:color="000000" w:sz="6" w:space="0"/>
+              <w:bottom w:val="single" w:color="000000" w:sz="6" w:space="0"/>
             </w:tcBorders>
           </w:tcPr>
           <w:p>
@@ -244,9 +244,9 @@
             <w:tcW w:w="6059" w:type="dxa"/>
             <w:gridSpan w:val="5"/>
             <w:tcBorders>
-              <w:top w:val="single" w:sz="6" w:space="0" w:color="000000"/>
-              <w:bottom w:val="single" w:sz="6" w:space="0" w:color="000000"/>
-              <w:right w:val="single" w:sz="6" w:space="0" w:color="000000"/>
+              <w:top w:val="single" w:color="000000" w:sz="6" w:space="0"/>
+              <w:bottom w:val="single" w:color="000000" w:sz="6" w:space="0"/>
+              <w:right w:val="single" w:color="000000" w:sz="6" w:space="0"/>
             </w:tcBorders>
           </w:tcPr>
           <w:p>
@@ -315,9 +315,9 @@
           <w:tcPr>
             <w:tcW w:w="1457" w:type="dxa"/>
             <w:tcBorders>
-              <w:top w:val="single" w:sz="4" w:space="0" w:color="000000"/>
-              <w:left w:val="single" w:sz="4" w:space="0" w:color="000000"/>
-              <w:bottom w:val="single" w:sz="4" w:space="0" w:color="000000"/>
+              <w:top w:val="single" w:color="000000" w:sz="4" w:space="0"/>
+              <w:left w:val="single" w:color="000000" w:sz="4" w:space="0"/>
+              <w:bottom w:val="single" w:color="000000" w:sz="4" w:space="0"/>
             </w:tcBorders>
             <w:shd w:val="clear" w:color="auto" w:fill="E5E5E5"/>
           </w:tcPr>
@@ -346,9 +346,9 @@
           <w:tcPr>
             <w:tcW w:w="2161" w:type="dxa"/>
             <w:tcBorders>
-              <w:top w:val="single" w:sz="4" w:space="0" w:color="000000"/>
-              <w:left w:val="single" w:sz="4" w:space="0" w:color="000000"/>
-              <w:bottom w:val="single" w:sz="4" w:space="0" w:color="000000"/>
+              <w:top w:val="single" w:color="000000" w:sz="4" w:space="0"/>
+              <w:left w:val="single" w:color="000000" w:sz="4" w:space="0"/>
+              <w:bottom w:val="single" w:color="000000" w:sz="4" w:space="0"/>
             </w:tcBorders>
             <w:shd w:val="clear" w:color="auto" w:fill="E5E5E5"/>
           </w:tcPr>
@@ -377,9 +377,9 @@
           <w:tcPr>
             <w:tcW w:w="2159" w:type="dxa"/>
             <w:tcBorders>
-              <w:top w:val="single" w:sz="4" w:space="0" w:color="000000"/>
-              <w:left w:val="single" w:sz="4" w:space="0" w:color="000000"/>
-              <w:bottom w:val="single" w:sz="4" w:space="0" w:color="000000"/>
+              <w:top w:val="single" w:color="000000" w:sz="4" w:space="0"/>
+              <w:left w:val="single" w:color="000000" w:sz="4" w:space="0"/>
+              <w:bottom w:val="single" w:color="000000" w:sz="4" w:space="0"/>
             </w:tcBorders>
             <w:shd w:val="clear" w:color="auto" w:fill="E5E5E5"/>
           </w:tcPr>
@@ -408,10 +408,10 @@
           <w:tcPr>
             <w:tcW w:w="3620" w:type="dxa"/>
             <w:tcBorders>
-              <w:top w:val="single" w:sz="4" w:space="0" w:color="000000"/>
-              <w:left w:val="single" w:sz="4" w:space="0" w:color="000000"/>
-              <w:bottom w:val="single" w:sz="4" w:space="0" w:color="000000"/>
-              <w:right w:val="single" w:sz="4" w:space="0" w:color="000000"/>
+              <w:top w:val="single" w:color="000000" w:sz="4" w:space="0"/>
+              <w:left w:val="single" w:color="000000" w:sz="4" w:space="0"/>
+              <w:bottom w:val="single" w:color="000000" w:sz="4" w:space="0"/>
+              <w:right w:val="single" w:color="000000" w:sz="4" w:space="0"/>
             </w:tcBorders>
             <w:shd w:val="clear" w:color="auto" w:fill="E5E5E5"/>
           </w:tcPr>
@@ -442,9 +442,9 @@
           <w:tcPr>
             <w:tcW w:w="1457" w:type="dxa"/>
             <w:tcBorders>
-              <w:top w:val="single" w:sz="4" w:space="0" w:color="000000"/>
-              <w:left w:val="single" w:sz="4" w:space="0" w:color="000000"/>
-              <w:bottom w:val="single" w:sz="4" w:space="0" w:color="000000"/>
+              <w:top w:val="single" w:color="000000" w:sz="4" w:space="0"/>
+              <w:left w:val="single" w:color="000000" w:sz="4" w:space="0"/>
+              <w:bottom w:val="single" w:color="000000" w:sz="4" w:space="0"/>
             </w:tcBorders>
           </w:tcPr>
           <w:p>
@@ -461,9 +461,9 @@
           <w:tcPr>
             <w:tcW w:w="2161" w:type="dxa"/>
             <w:tcBorders>
-              <w:top w:val="single" w:sz="4" w:space="0" w:color="000000"/>
-              <w:left w:val="single" w:sz="4" w:space="0" w:color="000000"/>
-              <w:bottom w:val="single" w:sz="4" w:space="0" w:color="000000"/>
+              <w:top w:val="single" w:color="000000" w:sz="4" w:space="0"/>
+              <w:left w:val="single" w:color="000000" w:sz="4" w:space="0"/>
+              <w:bottom w:val="single" w:color="000000" w:sz="4" w:space="0"/>
             </w:tcBorders>
           </w:tcPr>
           <w:p>
@@ -492,9 +492,9 @@
           <w:tcPr>
             <w:tcW w:w="2159" w:type="dxa"/>
             <w:tcBorders>
-              <w:top w:val="single" w:sz="4" w:space="0" w:color="000000"/>
-              <w:left w:val="single" w:sz="4" w:space="0" w:color="000000"/>
-              <w:bottom w:val="single" w:sz="4" w:space="0" w:color="000000"/>
+              <w:top w:val="single" w:color="000000" w:sz="4" w:space="0"/>
+              <w:left w:val="single" w:color="000000" w:sz="4" w:space="0"/>
+              <w:bottom w:val="single" w:color="000000" w:sz="4" w:space="0"/>
             </w:tcBorders>
           </w:tcPr>
           <w:p>
@@ -509,10 +509,10 @@
           <w:tcPr>
             <w:tcW w:w="3620" w:type="dxa"/>
             <w:tcBorders>
-              <w:top w:val="single" w:sz="4" w:space="0" w:color="000000"/>
-              <w:left w:val="single" w:sz="4" w:space="0" w:color="000000"/>
-              <w:bottom w:val="single" w:sz="4" w:space="0" w:color="000000"/>
-              <w:right w:val="single" w:sz="4" w:space="0" w:color="000000"/>
+              <w:top w:val="single" w:color="000000" w:sz="4" w:space="0"/>
+              <w:left w:val="single" w:color="000000" w:sz="4" w:space="0"/>
+              <w:bottom w:val="single" w:color="000000" w:sz="4" w:space="0"/>
+              <w:right w:val="single" w:color="000000" w:sz="4" w:space="0"/>
             </w:tcBorders>
           </w:tcPr>
           <w:p>
@@ -531,9 +531,9 @@
           <w:tcPr>
             <w:tcW w:w="1457" w:type="dxa"/>
             <w:tcBorders>
-              <w:top w:val="single" w:sz="4" w:space="0" w:color="000000"/>
-              <w:left w:val="single" w:sz="4" w:space="0" w:color="000000"/>
-              <w:bottom w:val="single" w:sz="4" w:space="0" w:color="000000"/>
+              <w:top w:val="single" w:color="000000" w:sz="4" w:space="0"/>
+              <w:left w:val="single" w:color="000000" w:sz="4" w:space="0"/>
+              <w:bottom w:val="single" w:color="000000" w:sz="4" w:space="0"/>
             </w:tcBorders>
           </w:tcPr>
           <w:p>
@@ -548,9 +548,9 @@
           <w:tcPr>
             <w:tcW w:w="2161" w:type="dxa"/>
             <w:tcBorders>
-              <w:top w:val="single" w:sz="4" w:space="0" w:color="000000"/>
-              <w:left w:val="single" w:sz="4" w:space="0" w:color="000000"/>
-              <w:bottom w:val="single" w:sz="4" w:space="0" w:color="000000"/>
+              <w:top w:val="single" w:color="000000" w:sz="4" w:space="0"/>
+              <w:left w:val="single" w:color="000000" w:sz="4" w:space="0"/>
+              <w:bottom w:val="single" w:color="000000" w:sz="4" w:space="0"/>
             </w:tcBorders>
           </w:tcPr>
           <w:p>
@@ -565,9 +565,9 @@
           <w:tcPr>
             <w:tcW w:w="2159" w:type="dxa"/>
             <w:tcBorders>
-              <w:top w:val="single" w:sz="4" w:space="0" w:color="000000"/>
-              <w:left w:val="single" w:sz="4" w:space="0" w:color="000000"/>
-              <w:bottom w:val="single" w:sz="4" w:space="0" w:color="000000"/>
+              <w:top w:val="single" w:color="000000" w:sz="4" w:space="0"/>
+              <w:left w:val="single" w:color="000000" w:sz="4" w:space="0"/>
+              <w:bottom w:val="single" w:color="000000" w:sz="4" w:space="0"/>
             </w:tcBorders>
           </w:tcPr>
           <w:p>
@@ -582,10 +582,10 @@
           <w:tcPr>
             <w:tcW w:w="3620" w:type="dxa"/>
             <w:tcBorders>
-              <w:top w:val="single" w:sz="4" w:space="0" w:color="000000"/>
-              <w:left w:val="single" w:sz="4" w:space="0" w:color="000000"/>
-              <w:bottom w:val="single" w:sz="4" w:space="0" w:color="000000"/>
-              <w:right w:val="single" w:sz="4" w:space="0" w:color="000000"/>
+              <w:top w:val="single" w:color="000000" w:sz="4" w:space="0"/>
+              <w:left w:val="single" w:color="000000" w:sz="4" w:space="0"/>
+              <w:bottom w:val="single" w:color="000000" w:sz="4" w:space="0"/>
+              <w:right w:val="single" w:color="000000" w:sz="4" w:space="0"/>
             </w:tcBorders>
           </w:tcPr>
           <w:p>
@@ -602,9 +602,9 @@
           <w:tcPr>
             <w:tcW w:w="1457" w:type="dxa"/>
             <w:tcBorders>
-              <w:top w:val="single" w:sz="4" w:space="0" w:color="000000"/>
-              <w:left w:val="single" w:sz="4" w:space="0" w:color="000000"/>
-              <w:bottom w:val="single" w:sz="4" w:space="0" w:color="000000"/>
+              <w:top w:val="single" w:color="000000" w:sz="4" w:space="0"/>
+              <w:left w:val="single" w:color="000000" w:sz="4" w:space="0"/>
+              <w:bottom w:val="single" w:color="000000" w:sz="4" w:space="0"/>
             </w:tcBorders>
           </w:tcPr>
           <w:p>
@@ -619,9 +619,9 @@
           <w:tcPr>
             <w:tcW w:w="2161" w:type="dxa"/>
             <w:tcBorders>
-              <w:top w:val="single" w:sz="4" w:space="0" w:color="000000"/>
-              <w:left w:val="single" w:sz="4" w:space="0" w:color="000000"/>
-              <w:bottom w:val="single" w:sz="4" w:space="0" w:color="000000"/>
+              <w:top w:val="single" w:color="000000" w:sz="4" w:space="0"/>
+              <w:left w:val="single" w:color="000000" w:sz="4" w:space="0"/>
+              <w:bottom w:val="single" w:color="000000" w:sz="4" w:space="0"/>
             </w:tcBorders>
           </w:tcPr>
           <w:p>
@@ -636,9 +636,9 @@
           <w:tcPr>
             <w:tcW w:w="2159" w:type="dxa"/>
             <w:tcBorders>
-              <w:top w:val="single" w:sz="4" w:space="0" w:color="000000"/>
-              <w:left w:val="single" w:sz="4" w:space="0" w:color="000000"/>
-              <w:bottom w:val="single" w:sz="4" w:space="0" w:color="000000"/>
+              <w:top w:val="single" w:color="000000" w:sz="4" w:space="0"/>
+              <w:left w:val="single" w:color="000000" w:sz="4" w:space="0"/>
+              <w:bottom w:val="single" w:color="000000" w:sz="4" w:space="0"/>
             </w:tcBorders>
           </w:tcPr>
           <w:p>
@@ -653,10 +653,10 @@
           <w:tcPr>
             <w:tcW w:w="3620" w:type="dxa"/>
             <w:tcBorders>
-              <w:top w:val="single" w:sz="4" w:space="0" w:color="000000"/>
-              <w:left w:val="single" w:sz="4" w:space="0" w:color="000000"/>
-              <w:bottom w:val="single" w:sz="4" w:space="0" w:color="000000"/>
-              <w:right w:val="single" w:sz="4" w:space="0" w:color="000000"/>
+              <w:top w:val="single" w:color="000000" w:sz="4" w:space="0"/>
+              <w:left w:val="single" w:color="000000" w:sz="4" w:space="0"/>
+              <w:bottom w:val="single" w:color="000000" w:sz="4" w:space="0"/>
+              <w:right w:val="single" w:color="000000" w:sz="4" w:space="0"/>
             </w:tcBorders>
           </w:tcPr>
           <w:p>
@@ -673,9 +673,9 @@
           <w:tcPr>
             <w:tcW w:w="1457" w:type="dxa"/>
             <w:tcBorders>
-              <w:top w:val="single" w:sz="4" w:space="0" w:color="000000"/>
-              <w:left w:val="single" w:sz="4" w:space="0" w:color="000000"/>
-              <w:bottom w:val="single" w:sz="4" w:space="0" w:color="000000"/>
+              <w:top w:val="single" w:color="000000" w:sz="4" w:space="0"/>
+              <w:left w:val="single" w:color="000000" w:sz="4" w:space="0"/>
+              <w:bottom w:val="single" w:color="000000" w:sz="4" w:space="0"/>
             </w:tcBorders>
           </w:tcPr>
           <w:p>
@@ -690,9 +690,9 @@
           <w:tcPr>
             <w:tcW w:w="2161" w:type="dxa"/>
             <w:tcBorders>
-              <w:top w:val="single" w:sz="4" w:space="0" w:color="000000"/>
-              <w:left w:val="single" w:sz="4" w:space="0" w:color="000000"/>
-              <w:bottom w:val="single" w:sz="4" w:space="0" w:color="000000"/>
+              <w:top w:val="single" w:color="000000" w:sz="4" w:space="0"/>
+              <w:left w:val="single" w:color="000000" w:sz="4" w:space="0"/>
+              <w:bottom w:val="single" w:color="000000" w:sz="4" w:space="0"/>
             </w:tcBorders>
           </w:tcPr>
           <w:p>
@@ -707,9 +707,9 @@
           <w:tcPr>
             <w:tcW w:w="2159" w:type="dxa"/>
             <w:tcBorders>
-              <w:top w:val="single" w:sz="4" w:space="0" w:color="000000"/>
-              <w:left w:val="single" w:sz="4" w:space="0" w:color="000000"/>
-              <w:bottom w:val="single" w:sz="4" w:space="0" w:color="000000"/>
+              <w:top w:val="single" w:color="000000" w:sz="4" w:space="0"/>
+              <w:left w:val="single" w:color="000000" w:sz="4" w:space="0"/>
+              <w:bottom w:val="single" w:color="000000" w:sz="4" w:space="0"/>
             </w:tcBorders>
           </w:tcPr>
           <w:p>
@@ -724,10 +724,10 @@
           <w:tcPr>
             <w:tcW w:w="3620" w:type="dxa"/>
             <w:tcBorders>
-              <w:top w:val="single" w:sz="4" w:space="0" w:color="000000"/>
-              <w:left w:val="single" w:sz="4" w:space="0" w:color="000000"/>
-              <w:bottom w:val="single" w:sz="4" w:space="0" w:color="000000"/>
-              <w:right w:val="single" w:sz="4" w:space="0" w:color="000000"/>
+              <w:top w:val="single" w:color="000000" w:sz="4" w:space="0"/>
+              <w:left w:val="single" w:color="000000" w:sz="4" w:space="0"/>
+              <w:bottom w:val="single" w:color="000000" w:sz="4" w:space="0"/>
+              <w:right w:val="single" w:color="000000" w:sz="4" w:space="0"/>
             </w:tcBorders>
           </w:tcPr>
           <w:p>
@@ -744,9 +744,9 @@
           <w:tcPr>
             <w:tcW w:w="1457" w:type="dxa"/>
             <w:tcBorders>
-              <w:top w:val="single" w:sz="4" w:space="0" w:color="000000"/>
-              <w:left w:val="single" w:sz="4" w:space="0" w:color="000000"/>
-              <w:bottom w:val="single" w:sz="4" w:space="0" w:color="000000"/>
+              <w:top w:val="single" w:color="000000" w:sz="4" w:space="0"/>
+              <w:left w:val="single" w:color="000000" w:sz="4" w:space="0"/>
+              <w:bottom w:val="single" w:color="000000" w:sz="4" w:space="0"/>
             </w:tcBorders>
           </w:tcPr>
           <w:p>
@@ -761,9 +761,9 @@
           <w:tcPr>
             <w:tcW w:w="2161" w:type="dxa"/>
             <w:tcBorders>
-              <w:top w:val="single" w:sz="4" w:space="0" w:color="000000"/>
-              <w:left w:val="single" w:sz="4" w:space="0" w:color="000000"/>
-              <w:bottom w:val="single" w:sz="4" w:space="0" w:color="000000"/>
+              <w:top w:val="single" w:color="000000" w:sz="4" w:space="0"/>
+              <w:left w:val="single" w:color="000000" w:sz="4" w:space="0"/>
+              <w:bottom w:val="single" w:color="000000" w:sz="4" w:space="0"/>
             </w:tcBorders>
           </w:tcPr>
           <w:p>
@@ -778,9 +778,9 @@
           <w:tcPr>
             <w:tcW w:w="2159" w:type="dxa"/>
             <w:tcBorders>
-              <w:top w:val="single" w:sz="4" w:space="0" w:color="000000"/>
-              <w:left w:val="single" w:sz="4" w:space="0" w:color="000000"/>
-              <w:bottom w:val="single" w:sz="4" w:space="0" w:color="000000"/>
+              <w:top w:val="single" w:color="000000" w:sz="4" w:space="0"/>
+              <w:left w:val="single" w:color="000000" w:sz="4" w:space="0"/>
+              <w:bottom w:val="single" w:color="000000" w:sz="4" w:space="0"/>
             </w:tcBorders>
           </w:tcPr>
           <w:p>
@@ -795,10 +795,10 @@
           <w:tcPr>
             <w:tcW w:w="3620" w:type="dxa"/>
             <w:tcBorders>
-              <w:top w:val="single" w:sz="4" w:space="0" w:color="000000"/>
-              <w:left w:val="single" w:sz="4" w:space="0" w:color="000000"/>
-              <w:bottom w:val="single" w:sz="4" w:space="0" w:color="000000"/>
-              <w:right w:val="single" w:sz="4" w:space="0" w:color="000000"/>
+              <w:top w:val="single" w:color="000000" w:sz="4" w:space="0"/>
+              <w:left w:val="single" w:color="000000" w:sz="4" w:space="0"/>
+              <w:bottom w:val="single" w:color="000000" w:sz="4" w:space="0"/>
+              <w:right w:val="single" w:color="000000" w:sz="4" w:space="0"/>
             </w:tcBorders>
           </w:tcPr>
           <w:p>
@@ -899,9 +899,9 @@
             <w:tcW w:w="3168" w:type="dxa"/>
             <w:gridSpan w:val="2"/>
             <w:tcBorders>
-              <w:top w:val="single" w:sz="6" w:space="0" w:color="000000"/>
-              <w:left w:val="single" w:sz="6" w:space="0" w:color="000000"/>
-              <w:bottom w:val="single" w:sz="6" w:space="0" w:color="000000"/>
+              <w:top w:val="single" w:color="000000" w:sz="6" w:space="0"/>
+              <w:left w:val="single" w:color="000000" w:sz="6" w:space="0"/>
+              <w:bottom w:val="single" w:color="000000" w:sz="6" w:space="0"/>
             </w:tcBorders>
           </w:tcPr>
           <w:p>
@@ -924,10 +924,10 @@
             <w:tcW w:w="6959" w:type="dxa"/>
             <w:gridSpan w:val="3"/>
             <w:tcBorders>
-              <w:top w:val="single" w:sz="6" w:space="0" w:color="000000"/>
-              <w:left w:val="single" w:sz="6" w:space="0" w:color="000000"/>
-              <w:bottom w:val="single" w:sz="6" w:space="0" w:color="000000"/>
-              <w:right w:val="single" w:sz="6" w:space="0" w:color="000000"/>
+              <w:top w:val="single" w:color="000000" w:sz="6" w:space="0"/>
+              <w:left w:val="single" w:color="000000" w:sz="6" w:space="0"/>
+              <w:bottom w:val="single" w:color="000000" w:sz="6" w:space="0"/>
+              <w:right w:val="single" w:color="000000" w:sz="6" w:space="0"/>
             </w:tcBorders>
           </w:tcPr>
           <w:p>
@@ -960,9 +960,9 @@
           <w:tcPr>
             <w:tcW w:w="1908" w:type="dxa"/>
             <w:tcBorders>
-              <w:top w:val="single" w:sz="6" w:space="0" w:color="000000"/>
-              <w:left w:val="single" w:sz="6" w:space="0" w:color="000000"/>
-              <w:bottom w:val="single" w:sz="6" w:space="0" w:color="000000"/>
+              <w:top w:val="single" w:color="000000" w:sz="6" w:space="0"/>
+              <w:left w:val="single" w:color="000000" w:sz="6" w:space="0"/>
+              <w:bottom w:val="single" w:color="000000" w:sz="6" w:space="0"/>
             </w:tcBorders>
           </w:tcPr>
           <w:p>
@@ -985,10 +985,10 @@
             <w:tcW w:w="8219" w:type="dxa"/>
             <w:gridSpan w:val="4"/>
             <w:tcBorders>
-              <w:top w:val="single" w:sz="6" w:space="0" w:color="000000"/>
-              <w:left w:val="single" w:sz="6" w:space="0" w:color="000000"/>
-              <w:bottom w:val="single" w:sz="6" w:space="0" w:color="000000"/>
-              <w:right w:val="single" w:sz="6" w:space="0" w:color="000000"/>
+              <w:top w:val="single" w:color="000000" w:sz="6" w:space="0"/>
+              <w:left w:val="single" w:color="000000" w:sz="6" w:space="0"/>
+              <w:bottom w:val="single" w:color="000000" w:sz="6" w:space="0"/>
+              <w:right w:val="single" w:color="000000" w:sz="6" w:space="0"/>
             </w:tcBorders>
           </w:tcPr>
           <w:p>
@@ -1029,9 +1029,9 @@
           <w:tcPr>
             <w:tcW w:w="1908" w:type="dxa"/>
             <w:tcBorders>
-              <w:top w:val="single" w:sz="6" w:space="0" w:color="000000"/>
-              <w:left w:val="single" w:sz="6" w:space="0" w:color="000000"/>
-              <w:bottom w:val="single" w:sz="6" w:space="0" w:color="000000"/>
+              <w:top w:val="single" w:color="000000" w:sz="6" w:space="0"/>
+              <w:left w:val="single" w:color="000000" w:sz="6" w:space="0"/>
+              <w:bottom w:val="single" w:color="000000" w:sz="6" w:space="0"/>
             </w:tcBorders>
           </w:tcPr>
           <w:p>
@@ -1054,10 +1054,10 @@
             <w:tcW w:w="8219" w:type="dxa"/>
             <w:gridSpan w:val="4"/>
             <w:tcBorders>
-              <w:top w:val="single" w:sz="6" w:space="0" w:color="000000"/>
-              <w:left w:val="single" w:sz="6" w:space="0" w:color="000000"/>
-              <w:bottom w:val="single" w:sz="6" w:space="0" w:color="000000"/>
-              <w:right w:val="single" w:sz="6" w:space="0" w:color="000000"/>
+              <w:top w:val="single" w:color="000000" w:sz="6" w:space="0"/>
+              <w:left w:val="single" w:color="000000" w:sz="6" w:space="0"/>
+              <w:bottom w:val="single" w:color="000000" w:sz="6" w:space="0"/>
+              <w:right w:val="single" w:color="000000" w:sz="6" w:space="0"/>
             </w:tcBorders>
           </w:tcPr>
           <w:p>
@@ -1083,9 +1083,9 @@
             <w:tcW w:w="1908" w:type="dxa"/>
             <w:vMerge w:val="restart"/>
             <w:tcBorders>
-              <w:top w:val="single" w:sz="6" w:space="0" w:color="000000"/>
-              <w:left w:val="single" w:sz="6" w:space="0" w:color="000000"/>
-              <w:bottom w:val="single" w:sz="6" w:space="0" w:color="000000"/>
+              <w:top w:val="single" w:color="000000" w:sz="6" w:space="0"/>
+              <w:left w:val="single" w:color="000000" w:sz="6" w:space="0"/>
+              <w:bottom w:val="single" w:color="000000" w:sz="6" w:space="0"/>
             </w:tcBorders>
           </w:tcPr>
           <w:p>
@@ -1114,9 +1114,9 @@
             <w:tcW w:w="3059" w:type="dxa"/>
             <w:gridSpan w:val="2"/>
             <w:tcBorders>
-              <w:top w:val="single" w:sz="6" w:space="0" w:color="000000"/>
-              <w:left w:val="single" w:sz="6" w:space="0" w:color="000000"/>
-              <w:bottom w:val="single" w:sz="6" w:space="0" w:color="000000"/>
+              <w:top w:val="single" w:color="000000" w:sz="6" w:space="0"/>
+              <w:left w:val="single" w:color="000000" w:sz="6" w:space="0"/>
+              <w:bottom w:val="single" w:color="000000" w:sz="6" w:space="0"/>
             </w:tcBorders>
           </w:tcPr>
           <w:p>
@@ -1138,9 +1138,9 @@
           <w:tcPr>
             <w:tcW w:w="1693" w:type="dxa"/>
             <w:tcBorders>
-              <w:top w:val="single" w:sz="6" w:space="0" w:color="000000"/>
-              <w:left w:val="single" w:sz="6" w:space="0" w:color="000000"/>
-              <w:bottom w:val="single" w:sz="6" w:space="0" w:color="000000"/>
+              <w:top w:val="single" w:color="000000" w:sz="6" w:space="0"/>
+              <w:left w:val="single" w:color="000000" w:sz="6" w:space="0"/>
+              <w:bottom w:val="single" w:color="000000" w:sz="6" w:space="0"/>
             </w:tcBorders>
           </w:tcPr>
           <w:p>
@@ -1162,10 +1162,10 @@
           <w:tcPr>
             <w:tcW w:w="3467" w:type="dxa"/>
             <w:tcBorders>
-              <w:top w:val="single" w:sz="6" w:space="0" w:color="000000"/>
-              <w:left w:val="single" w:sz="6" w:space="0" w:color="000000"/>
-              <w:bottom w:val="single" w:sz="6" w:space="0" w:color="000000"/>
-              <w:right w:val="single" w:sz="6" w:space="0" w:color="000000"/>
+              <w:top w:val="single" w:color="000000" w:sz="6" w:space="0"/>
+              <w:left w:val="single" w:color="000000" w:sz="6" w:space="0"/>
+              <w:bottom w:val="single" w:color="000000" w:sz="6" w:space="0"/>
+              <w:right w:val="single" w:color="000000" w:sz="6" w:space="0"/>
             </w:tcBorders>
           </w:tcPr>
           <w:p>
@@ -1194,9 +1194,9 @@
             <w:tcW w:w="1908" w:type="dxa"/>
             <w:vMerge/>
             <w:tcBorders>
-              <w:top w:val="single" w:sz="6" w:space="0" w:color="000000"/>
-              <w:left w:val="single" w:sz="6" w:space="0" w:color="000000"/>
-              <w:bottom w:val="single" w:sz="6" w:space="0" w:color="000000"/>
+              <w:top w:val="single" w:color="000000" w:sz="6" w:space="0"/>
+              <w:left w:val="single" w:color="000000" w:sz="6" w:space="0"/>
+              <w:bottom w:val="single" w:color="000000" w:sz="6" w:space="0"/>
             </w:tcBorders>
           </w:tcPr>
           <w:p>
@@ -1210,9 +1210,9 @@
             <w:tcW w:w="3059" w:type="dxa"/>
             <w:gridSpan w:val="2"/>
             <w:tcBorders>
-              <w:top w:val="single" w:sz="6" w:space="0" w:color="000000"/>
-              <w:left w:val="single" w:sz="6" w:space="0" w:color="000000"/>
-              <w:bottom w:val="single" w:sz="6" w:space="0" w:color="000000"/>
+              <w:top w:val="single" w:color="000000" w:sz="6" w:space="0"/>
+              <w:left w:val="single" w:color="000000" w:sz="6" w:space="0"/>
+              <w:bottom w:val="single" w:color="000000" w:sz="6" w:space="0"/>
             </w:tcBorders>
           </w:tcPr>
           <w:p>
@@ -1235,9 +1235,9 @@
           <w:tcPr>
             <w:tcW w:w="1693" w:type="dxa"/>
             <w:tcBorders>
-              <w:top w:val="single" w:sz="6" w:space="0" w:color="000000"/>
-              <w:left w:val="single" w:sz="6" w:space="0" w:color="000000"/>
-              <w:bottom w:val="single" w:sz="6" w:space="0" w:color="000000"/>
+              <w:top w:val="single" w:color="000000" w:sz="6" w:space="0"/>
+              <w:left w:val="single" w:color="000000" w:sz="6" w:space="0"/>
+              <w:bottom w:val="single" w:color="000000" w:sz="6" w:space="0"/>
             </w:tcBorders>
           </w:tcPr>
           <w:p>
@@ -1253,10 +1253,10 @@
           <w:tcPr>
             <w:tcW w:w="3467" w:type="dxa"/>
             <w:tcBorders>
-              <w:top w:val="single" w:sz="6" w:space="0" w:color="000000"/>
-              <w:left w:val="single" w:sz="6" w:space="0" w:color="000000"/>
-              <w:bottom w:val="single" w:sz="6" w:space="0" w:color="000000"/>
-              <w:right w:val="single" w:sz="6" w:space="0" w:color="000000"/>
+              <w:top w:val="single" w:color="000000" w:sz="6" w:space="0"/>
+              <w:left w:val="single" w:color="000000" w:sz="6" w:space="0"/>
+              <w:bottom w:val="single" w:color="000000" w:sz="6" w:space="0"/>
+              <w:right w:val="single" w:color="000000" w:sz="6" w:space="0"/>
             </w:tcBorders>
           </w:tcPr>
           <w:p>
@@ -1279,9 +1279,9 @@
             <w:tcW w:w="1908" w:type="dxa"/>
             <w:vMerge/>
             <w:tcBorders>
-              <w:top w:val="single" w:sz="6" w:space="0" w:color="000000"/>
-              <w:left w:val="single" w:sz="6" w:space="0" w:color="000000"/>
-              <w:bottom w:val="single" w:sz="6" w:space="0" w:color="000000"/>
+              <w:top w:val="single" w:color="000000" w:sz="6" w:space="0"/>
+              <w:left w:val="single" w:color="000000" w:sz="6" w:space="0"/>
+              <w:bottom w:val="single" w:color="000000" w:sz="6" w:space="0"/>
             </w:tcBorders>
           </w:tcPr>
           <w:p>
@@ -1295,9 +1295,9 @@
             <w:tcW w:w="3059" w:type="dxa"/>
             <w:gridSpan w:val="2"/>
             <w:tcBorders>
-              <w:top w:val="single" w:sz="6" w:space="0" w:color="000000"/>
-              <w:left w:val="single" w:sz="6" w:space="0" w:color="000000"/>
-              <w:bottom w:val="single" w:sz="6" w:space="0" w:color="000000"/>
+              <w:top w:val="single" w:color="000000" w:sz="6" w:space="0"/>
+              <w:left w:val="single" w:color="000000" w:sz="6" w:space="0"/>
+              <w:bottom w:val="single" w:color="000000" w:sz="6" w:space="0"/>
             </w:tcBorders>
           </w:tcPr>
           <w:p>
@@ -1316,9 +1316,9 @@
           <w:tcPr>
             <w:tcW w:w="1693" w:type="dxa"/>
             <w:tcBorders>
-              <w:top w:val="single" w:sz="6" w:space="0" w:color="000000"/>
-              <w:left w:val="single" w:sz="6" w:space="0" w:color="000000"/>
-              <w:bottom w:val="single" w:sz="6" w:space="0" w:color="000000"/>
+              <w:top w:val="single" w:color="000000" w:sz="6" w:space="0"/>
+              <w:left w:val="single" w:color="000000" w:sz="6" w:space="0"/>
+              <w:bottom w:val="single" w:color="000000" w:sz="6" w:space="0"/>
             </w:tcBorders>
           </w:tcPr>
           <w:p>
@@ -1335,10 +1335,10 @@
           <w:tcPr>
             <w:tcW w:w="3467" w:type="dxa"/>
             <w:tcBorders>
-              <w:top w:val="single" w:sz="6" w:space="0" w:color="000000"/>
-              <w:left w:val="single" w:sz="6" w:space="0" w:color="000000"/>
-              <w:bottom w:val="single" w:sz="6" w:space="0" w:color="000000"/>
-              <w:right w:val="single" w:sz="6" w:space="0" w:color="000000"/>
+              <w:top w:val="single" w:color="000000" w:sz="6" w:space="0"/>
+              <w:left w:val="single" w:color="000000" w:sz="6" w:space="0"/>
+              <w:bottom w:val="single" w:color="000000" w:sz="6" w:space="0"/>
+              <w:right w:val="single" w:color="000000" w:sz="6" w:space="0"/>
             </w:tcBorders>
           </w:tcPr>
           <w:p>
@@ -1396,10 +1396,11 @@
             <w:tcW w:w="3169" w:type="dxa"/>
             <w:gridSpan w:val="2"/>
             <w:tcBorders>
-              <w:top w:val="single" w:sz="6" w:space="0" w:color="000000"/>
-              <w:left w:val="single" w:sz="6" w:space="0" w:color="000000"/>
-              <w:bottom w:val="single" w:sz="6" w:space="0" w:color="000000"/>
-            </w:tcBorders>
+              <w:top w:val="single" w:color="000000" w:themeColor="text1" w:sz="6" w:space="0"/>
+              <w:left w:val="single" w:color="000000" w:themeColor="text1" w:sz="6" w:space="0"/>
+              <w:bottom w:val="single" w:color="000000" w:themeColor="text1" w:sz="6" w:space="0"/>
+            </w:tcBorders>
+            <w:tcMar/>
           </w:tcPr>
           <w:p>
             <w:pPr>
@@ -1421,11 +1422,12 @@
             <w:tcW w:w="6959" w:type="dxa"/>
             <w:gridSpan w:val="3"/>
             <w:tcBorders>
-              <w:top w:val="single" w:sz="6" w:space="0" w:color="000000"/>
-              <w:left w:val="single" w:sz="6" w:space="0" w:color="000000"/>
-              <w:bottom w:val="single" w:sz="6" w:space="0" w:color="000000"/>
-              <w:right w:val="single" w:sz="6" w:space="0" w:color="000000"/>
-            </w:tcBorders>
+              <w:top w:val="single" w:color="000000" w:themeColor="text1" w:sz="6" w:space="0"/>
+              <w:left w:val="single" w:color="000000" w:themeColor="text1" w:sz="6" w:space="0"/>
+              <w:bottom w:val="single" w:color="000000" w:themeColor="text1" w:sz="6" w:space="0"/>
+              <w:right w:val="single" w:color="000000" w:themeColor="text1" w:sz="6" w:space="0"/>
+            </w:tcBorders>
+            <w:tcMar/>
           </w:tcPr>
           <w:p>
             <w:pPr>
@@ -1457,10 +1459,11 @@
           <w:tcPr>
             <w:tcW w:w="1909" w:type="dxa"/>
             <w:tcBorders>
-              <w:top w:val="single" w:sz="6" w:space="0" w:color="000000"/>
-              <w:left w:val="single" w:sz="6" w:space="0" w:color="000000"/>
-              <w:bottom w:val="single" w:sz="6" w:space="0" w:color="000000"/>
-            </w:tcBorders>
+              <w:top w:val="single" w:color="000000" w:themeColor="text1" w:sz="6" w:space="0"/>
+              <w:left w:val="single" w:color="000000" w:themeColor="text1" w:sz="6" w:space="0"/>
+              <w:bottom w:val="single" w:color="000000" w:themeColor="text1" w:sz="6" w:space="0"/>
+            </w:tcBorders>
+            <w:tcMar/>
           </w:tcPr>
           <w:p>
             <w:pPr>
@@ -1482,11 +1485,12 @@
             <w:tcW w:w="8219" w:type="dxa"/>
             <w:gridSpan w:val="4"/>
             <w:tcBorders>
-              <w:top w:val="single" w:sz="6" w:space="0" w:color="000000"/>
-              <w:left w:val="single" w:sz="6" w:space="0" w:color="000000"/>
-              <w:bottom w:val="single" w:sz="6" w:space="0" w:color="000000"/>
-              <w:right w:val="single" w:sz="6" w:space="0" w:color="000000"/>
-            </w:tcBorders>
+              <w:top w:val="single" w:color="000000" w:themeColor="text1" w:sz="6" w:space="0"/>
+              <w:left w:val="single" w:color="000000" w:themeColor="text1" w:sz="6" w:space="0"/>
+              <w:bottom w:val="single" w:color="000000" w:themeColor="text1" w:sz="6" w:space="0"/>
+              <w:right w:val="single" w:color="000000" w:themeColor="text1" w:sz="6" w:space="0"/>
+            </w:tcBorders>
+            <w:tcMar/>
           </w:tcPr>
           <w:p>
             <w:pPr>
@@ -1514,10 +1518,11 @@
           <w:tcPr>
             <w:tcW w:w="1909" w:type="dxa"/>
             <w:tcBorders>
-              <w:top w:val="single" w:sz="6" w:space="0" w:color="000000"/>
-              <w:left w:val="single" w:sz="6" w:space="0" w:color="000000"/>
-              <w:bottom w:val="single" w:sz="6" w:space="0" w:color="000000"/>
-            </w:tcBorders>
+              <w:top w:val="single" w:color="000000" w:themeColor="text1" w:sz="6" w:space="0"/>
+              <w:left w:val="single" w:color="000000" w:themeColor="text1" w:sz="6" w:space="0"/>
+              <w:bottom w:val="single" w:color="000000" w:themeColor="text1" w:sz="6" w:space="0"/>
+            </w:tcBorders>
+            <w:tcMar/>
           </w:tcPr>
           <w:p>
             <w:pPr>
@@ -1539,215 +1544,120 @@
             <w:tcW w:w="8219" w:type="dxa"/>
             <w:gridSpan w:val="4"/>
             <w:tcBorders>
-              <w:top w:val="single" w:sz="6" w:space="0" w:color="000000"/>
-              <w:left w:val="single" w:sz="6" w:space="0" w:color="000000"/>
-              <w:bottom w:val="single" w:sz="6" w:space="0" w:color="000000"/>
-              <w:right w:val="single" w:sz="6" w:space="0" w:color="000000"/>
-            </w:tcBorders>
-          </w:tcPr>
-          <w:p>
-            <w:pPr>
-              <w:widowControl w:val="0"/>
-            </w:pPr>
-            <w:r>
-              <w:t>O sistema deverá editar uma reserve modificando todas/algumas das seguintes informações: número do quarto, cliente respective que agendou a reserve, data de entrada e data de saída</w:t>
-            </w:r>
-          </w:p>
-        </w:tc>
-      </w:tr>
-      <w:tr>
-        <w:trPr>
-          <w:cantSplit/>
-          <w:trHeight w:val="345"/>
-        </w:trPr>
-        <w:tc>
-          <w:tcPr>
-            <w:tcW w:w="1909" w:type="dxa"/>
-            <w:vMerge w:val="restart"/>
-            <w:tcBorders>
-              <w:top w:val="single" w:sz="6" w:space="0" w:color="000000"/>
-              <w:left w:val="single" w:sz="6" w:space="0" w:color="000000"/>
-              <w:bottom w:val="single" w:sz="6" w:space="0" w:color="000000"/>
-            </w:tcBorders>
-          </w:tcPr>
-          <w:p>
-            <w:pPr>
-              <w:widowControl w:val="0"/>
-              <w:rPr>
-                <w:b/>
-              </w:rPr>
-            </w:pPr>
-            <w:r>
-              <w:rPr>
-                <w:b/>
-              </w:rPr>
-              <w:lastRenderedPageBreak/>
-              <w:t>Controle de configuração:</w:t>
-            </w:r>
-            <w:r>
-              <w:rPr>
-                <w:b/>
-              </w:rPr>
-              <w:br/>
-            </w:r>
-          </w:p>
-        </w:tc>
-        <w:tc>
-          <w:tcPr>
-            <w:tcW w:w="3059" w:type="dxa"/>
-            <w:gridSpan w:val="2"/>
-            <w:tcBorders>
-              <w:top w:val="single" w:sz="6" w:space="0" w:color="000000"/>
-              <w:left w:val="single" w:sz="6" w:space="0" w:color="000000"/>
-              <w:bottom w:val="single" w:sz="6" w:space="0" w:color="000000"/>
-            </w:tcBorders>
-          </w:tcPr>
-          <w:p>
-            <w:pPr>
-              <w:widowControl w:val="0"/>
-              <w:rPr>
-                <w:b/>
-              </w:rPr>
-            </w:pPr>
-            <w:r>
-              <w:rPr>
-                <w:b/>
-              </w:rPr>
-              <w:t>Original, Alterado, ou Adicionado</w:t>
-            </w:r>
-          </w:p>
-        </w:tc>
-        <w:tc>
-          <w:tcPr>
-            <w:tcW w:w="1693" w:type="dxa"/>
-            <w:tcBorders>
-              <w:top w:val="single" w:sz="6" w:space="0" w:color="000000"/>
-              <w:left w:val="single" w:sz="6" w:space="0" w:color="000000"/>
-              <w:bottom w:val="single" w:sz="6" w:space="0" w:color="000000"/>
-            </w:tcBorders>
-          </w:tcPr>
-          <w:p>
-            <w:pPr>
-              <w:widowControl w:val="0"/>
-              <w:rPr>
-                <w:b/>
-              </w:rPr>
-            </w:pPr>
-            <w:r>
-              <w:rPr>
-                <w:b/>
-              </w:rPr>
-              <w:t>Data</w:t>
-            </w:r>
-          </w:p>
-        </w:tc>
-        <w:tc>
-          <w:tcPr>
-            <w:tcW w:w="3467" w:type="dxa"/>
-            <w:tcBorders>
-              <w:top w:val="single" w:sz="6" w:space="0" w:color="000000"/>
-              <w:left w:val="single" w:sz="6" w:space="0" w:color="000000"/>
-              <w:bottom w:val="single" w:sz="6" w:space="0" w:color="000000"/>
-              <w:right w:val="single" w:sz="6" w:space="0" w:color="000000"/>
-            </w:tcBorders>
-          </w:tcPr>
-          <w:p>
-            <w:pPr>
-              <w:widowControl w:val="0"/>
-              <w:rPr>
-                <w:b/>
-              </w:rPr>
-            </w:pPr>
-            <w:r>
-              <w:rPr>
-                <w:b/>
-              </w:rPr>
-              <w:t>Autor</w:t>
-            </w:r>
-          </w:p>
-        </w:tc>
-      </w:tr>
-      <w:tr>
-        <w:trPr>
-          <w:cantSplit/>
-          <w:trHeight w:val="460"/>
-        </w:trPr>
-        <w:tc>
-          <w:tcPr>
-            <w:tcW w:w="1909" w:type="dxa"/>
-            <w:vMerge/>
-            <w:tcBorders>
-              <w:top w:val="single" w:sz="6" w:space="0" w:color="000000"/>
-              <w:left w:val="single" w:sz="6" w:space="0" w:color="000000"/>
-              <w:bottom w:val="single" w:sz="6" w:space="0" w:color="000000"/>
-            </w:tcBorders>
-          </w:tcPr>
-          <w:p>
-            <w:pPr>
-              <w:widowControl w:val="0"/>
-            </w:pPr>
-          </w:p>
-        </w:tc>
-        <w:tc>
-          <w:tcPr>
-            <w:tcW w:w="3059" w:type="dxa"/>
-            <w:gridSpan w:val="2"/>
-            <w:tcBorders>
-              <w:top w:val="single" w:sz="6" w:space="0" w:color="000000"/>
-              <w:left w:val="single" w:sz="6" w:space="0" w:color="000000"/>
-              <w:bottom w:val="single" w:sz="6" w:space="0" w:color="000000"/>
-            </w:tcBorders>
-          </w:tcPr>
-          <w:p>
-            <w:pPr>
-              <w:pStyle w:val="NormalTableText"/>
-              <w:widowControl w:val="0"/>
-              <w:rPr>
-                <w:sz w:val="24"/>
-              </w:rPr>
-            </w:pPr>
-            <w:r>
-              <w:rPr>
-                <w:sz w:val="24"/>
-              </w:rPr>
-              <w:t>Original</w:t>
-            </w:r>
-          </w:p>
-        </w:tc>
-        <w:tc>
-          <w:tcPr>
-            <w:tcW w:w="1693" w:type="dxa"/>
-            <w:tcBorders>
-              <w:top w:val="single" w:sz="6" w:space="0" w:color="000000"/>
-              <w:left w:val="single" w:sz="6" w:space="0" w:color="000000"/>
-              <w:bottom w:val="single" w:sz="6" w:space="0" w:color="000000"/>
-            </w:tcBorders>
-          </w:tcPr>
-          <w:p>
-            <w:pPr>
-              <w:widowControl w:val="0"/>
-            </w:pPr>
-            <w:r>
-              <w:t>01/03/2023</w:t>
-            </w:r>
-          </w:p>
-        </w:tc>
-        <w:tc>
-          <w:tcPr>
-            <w:tcW w:w="3467" w:type="dxa"/>
-            <w:tcBorders>
-              <w:top w:val="single" w:sz="6" w:space="0" w:color="000000"/>
-              <w:left w:val="single" w:sz="6" w:space="0" w:color="000000"/>
-              <w:bottom w:val="single" w:sz="6" w:space="0" w:color="000000"/>
-              <w:right w:val="single" w:sz="6" w:space="0" w:color="000000"/>
-            </w:tcBorders>
-          </w:tcPr>
-          <w:p>
-            <w:pPr>
-              <w:widowControl w:val="0"/>
-            </w:pPr>
-            <w:r>
-              <w:t>Vinicius Noli</w:t>
+              <w:top w:val="single" w:color="000000" w:themeColor="text1" w:sz="6" w:space="0"/>
+              <w:left w:val="single" w:color="000000" w:themeColor="text1" w:sz="6" w:space="0"/>
+              <w:bottom w:val="single" w:color="000000" w:themeColor="text1" w:sz="6" w:space="0"/>
+              <w:right w:val="single" w:color="000000" w:themeColor="text1" w:sz="6" w:space="0"/>
+            </w:tcBorders>
+            <w:tcMar/>
+          </w:tcPr>
+          <w:p>
+            <w:pPr>
+              <w:widowControl w:val="0"/>
+            </w:pPr>
+            <w:r>
+              <w:rPr/>
+              <w:t xml:space="preserve">O </w:t>
+            </w:r>
+            <w:r>
+              <w:rPr/>
+              <w:t>sistema</w:t>
+            </w:r>
+            <w:r>
+              <w:rPr/>
+              <w:t xml:space="preserve"> </w:t>
+            </w:r>
+            <w:r>
+              <w:rPr/>
+              <w:t>deverá</w:t>
+            </w:r>
+            <w:r>
+              <w:rPr/>
+              <w:t xml:space="preserve"> </w:t>
+            </w:r>
+            <w:r>
+              <w:rPr/>
+              <w:t>editar</w:t>
+            </w:r>
+            <w:r>
+              <w:rPr/>
+              <w:t xml:space="preserve"> </w:t>
+            </w:r>
+            <w:r>
+              <w:rPr/>
+              <w:t>uma</w:t>
+            </w:r>
+            <w:r>
+              <w:rPr/>
+              <w:t xml:space="preserve"> reserva </w:t>
+            </w:r>
+            <w:r>
+              <w:rPr/>
+              <w:t>modificando</w:t>
+            </w:r>
+            <w:r>
+              <w:rPr/>
+              <w:t xml:space="preserve"> </w:t>
+            </w:r>
+            <w:r>
+              <w:rPr/>
+              <w:t>todas</w:t>
+            </w:r>
+            <w:r>
+              <w:rPr/>
+              <w:t>/</w:t>
+            </w:r>
+            <w:r>
+              <w:rPr/>
+              <w:t>algumas</w:t>
+            </w:r>
+            <w:r>
+              <w:rPr/>
+              <w:t xml:space="preserve"> das </w:t>
+            </w:r>
+            <w:r>
+              <w:rPr/>
+              <w:t>seguintes</w:t>
+            </w:r>
+            <w:r>
+              <w:rPr/>
+              <w:t xml:space="preserve"> </w:t>
+            </w:r>
+            <w:r>
+              <w:rPr/>
+              <w:t>informações</w:t>
+            </w:r>
+            <w:r>
+              <w:rPr/>
+              <w:t xml:space="preserve">: </w:t>
+            </w:r>
+            <w:r>
+              <w:rPr/>
+              <w:t>número</w:t>
+            </w:r>
+            <w:r>
+              <w:rPr/>
+              <w:t xml:space="preserve"> do quarto, </w:t>
+            </w:r>
+            <w:r>
+              <w:rPr/>
+              <w:t>cliente</w:t>
+            </w:r>
+            <w:r>
+              <w:rPr/>
+              <w:t xml:space="preserve"> respective que </w:t>
+            </w:r>
+            <w:r>
+              <w:rPr/>
+              <w:t>agendou</w:t>
+            </w:r>
+            <w:r>
+              <w:rPr/>
+              <w:t xml:space="preserve"> a reserve, data de entrada e data de </w:t>
+            </w:r>
+            <w:r>
+              <w:rPr/>
+              <w:t>saída</w:t>
             </w:r>
           </w:p>
         </w:tc>
@@ -1757,7 +1667,6 @@
       <w:pPr>
         <w:pStyle w:val="Ttulo4"/>
         <w:numPr>
-          <w:ilvl w:val="0"/>
           <w:numId w:val="0"/>
         </w:numPr>
         <w:ind w:left="720"/>
@@ -1766,31 +1675,956 @@
         </w:rPr>
       </w:pPr>
     </w:p>
+    <w:tbl>
+      <w:tblPr>
+        <w:tblW w:w="0" w:type="auto"/>
+        <w:tblInd w:w="-129" w:type="dxa"/>
+        <w:tblLook w:val="04A0" w:firstRow="1" w:lastRow="0" w:firstColumn="1" w:lastColumn="0" w:noHBand="0" w:noVBand="1"/>
+      </w:tblPr>
+      <w:tblGrid>
+        <w:gridCol w:w="1909"/>
+        <w:gridCol w:w="1260"/>
+        <w:gridCol w:w="6959"/>
+      </w:tblGrid>
+      <w:tr>
+        <w:trPr>
+          <w:trHeight w:val="408"/>
+        </w:trPr>
+        <w:tc>
+          <w:tcPr>
+            <w:tcW w:w="3169" w:type="dxa"/>
+            <w:gridSpan w:val="2"/>
+            <w:tcBorders>
+              <w:top w:val="single" w:color="000000" w:themeColor="text1" w:sz="6"/>
+              <w:left w:val="single" w:color="000000" w:themeColor="text1" w:sz="6"/>
+              <w:bottom w:val="single" w:color="000000" w:themeColor="text1" w:sz="6"/>
+            </w:tcBorders>
+            <w:tcMar/>
+          </w:tcPr>
+          <w:p>
+            <w:pPr>
+              <w:pStyle w:val="heading1wlines"/>
+              <w:keepNext w:val="0"/>
+              <w:widowControl w:val="0"/>
+              <w:tabs>
+                <w:tab w:val="clear" w:leader="none" w:pos="9274"/>
+              </w:tabs>
+              <w:spacing w:after="120" w:line="240" w:lineRule="atLeast"/>
+            </w:pPr>
+            <w:r>
+              <w:rPr/>
+              <w:t>ID do Requisito funcional:</w:t>
+            </w:r>
+          </w:p>
+        </w:tc>
+        <w:tc>
+          <w:tcPr>
+            <w:tcW w:w="6959" w:type="dxa"/>
+            <w:tcBorders>
+              <w:top w:val="single" w:color="000000" w:themeColor="text1" w:sz="6"/>
+              <w:left w:val="single" w:color="000000" w:themeColor="text1" w:sz="6"/>
+              <w:bottom w:val="single" w:color="000000" w:themeColor="text1" w:sz="6"/>
+              <w:right w:val="single" w:color="000000" w:themeColor="text1" w:sz="6"/>
+            </w:tcBorders>
+            <w:tcMar/>
+          </w:tcPr>
+          <w:p>
+            <w:pPr>
+              <w:pStyle w:val="Screen"/>
+              <w:widowControl w:val="0"/>
+              <w:rPr>
+                <w:rFonts w:ascii="Times New Roman" w:hAnsi="Times New Roman" w:cs="Times New Roman"/>
+                <w:caps w:val="0"/>
+                <w:smallCaps w:val="0"/>
+                <w:sz w:val="24"/>
+                <w:szCs w:val="24"/>
+              </w:rPr>
+            </w:pPr>
+            <w:r>
+              <w:rPr>
+                <w:rFonts w:ascii="Times New Roman" w:hAnsi="Times New Roman" w:cs="Times New Roman"/>
+                <w:caps w:val="0"/>
+                <w:smallCaps w:val="0"/>
+                <w:sz w:val="24"/>
+                <w:szCs w:val="24"/>
+              </w:rPr>
+              <w:t>3</w:t>
+            </w:r>
+          </w:p>
+        </w:tc>
+      </w:tr>
+      <w:tr>
+        <w:trPr>
+          <w:trHeight w:val="453"/>
+        </w:trPr>
+        <w:tc>
+          <w:tcPr>
+            <w:tcW w:w="1909" w:type="dxa"/>
+            <w:tcBorders>
+              <w:top w:val="single" w:color="000000" w:themeColor="text1" w:sz="6"/>
+              <w:left w:val="single" w:color="000000" w:themeColor="text1" w:sz="6"/>
+              <w:bottom w:val="single" w:color="000000" w:themeColor="text1" w:sz="6"/>
+            </w:tcBorders>
+            <w:tcMar/>
+          </w:tcPr>
+          <w:p>
+            <w:pPr>
+              <w:widowControl w:val="0"/>
+              <w:rPr>
+                <w:b w:val="1"/>
+                <w:bCs w:val="1"/>
+              </w:rPr>
+            </w:pPr>
+            <w:r>
+              <w:rPr>
+                <w:b w:val="1"/>
+                <w:bCs w:val="1"/>
+              </w:rPr>
+              <w:t>Descrição em alto-nível:</w:t>
+            </w:r>
+          </w:p>
+        </w:tc>
+        <w:tc>
+          <w:tcPr>
+            <w:tcW w:w="8219" w:type="dxa"/>
+            <w:gridSpan w:val="2"/>
+            <w:tcBorders>
+              <w:top w:val="single" w:color="000000" w:themeColor="text1" w:sz="6"/>
+              <w:left w:val="single" w:color="000000" w:themeColor="text1" w:sz="6"/>
+              <w:bottom w:val="single" w:color="000000" w:themeColor="text1" w:sz="6"/>
+              <w:right w:val="single" w:color="000000" w:themeColor="text1" w:sz="6"/>
+            </w:tcBorders>
+            <w:tcMar/>
+          </w:tcPr>
+          <w:p>
+            <w:pPr>
+              <w:pStyle w:val="NormalTableText"/>
+              <w:widowControl w:val="0"/>
+              <w:bidi w:val="0"/>
+              <w:spacing w:before="0" w:beforeAutospacing="off" w:after="0" w:afterAutospacing="off" w:line="240" w:lineRule="auto"/>
+              <w:ind w:left="0" w:right="0"/>
+              <w:jc w:val="left"/>
+              <w:rPr>
+                <w:sz w:val="24"/>
+                <w:szCs w:val="24"/>
+              </w:rPr>
+            </w:pPr>
+            <w:r>
+              <w:rPr>
+                <w:sz w:val="24"/>
+                <w:szCs w:val="24"/>
+              </w:rPr>
+              <w:t>Listar</w:t>
+            </w:r>
+            <w:r>
+              <w:rPr>
+                <w:sz w:val="24"/>
+                <w:szCs w:val="24"/>
+              </w:rPr>
+              <w:t xml:space="preserve"> reservas</w:t>
+            </w:r>
+          </w:p>
+        </w:tc>
+      </w:tr>
+      <w:tr>
+        <w:trPr>
+          <w:trHeight w:val="807"/>
+        </w:trPr>
+        <w:tc>
+          <w:tcPr>
+            <w:tcW w:w="1909" w:type="dxa"/>
+            <w:tcBorders>
+              <w:top w:val="single" w:color="000000" w:themeColor="text1" w:sz="6"/>
+              <w:left w:val="single" w:color="000000" w:themeColor="text1" w:sz="6"/>
+              <w:bottom w:val="single" w:color="000000" w:themeColor="text1" w:sz="6"/>
+            </w:tcBorders>
+            <w:tcMar/>
+          </w:tcPr>
+          <w:p>
+            <w:pPr>
+              <w:widowControl w:val="0"/>
+              <w:rPr>
+                <w:b w:val="1"/>
+                <w:bCs w:val="1"/>
+              </w:rPr>
+            </w:pPr>
+            <w:r>
+              <w:rPr>
+                <w:b w:val="1"/>
+                <w:bCs w:val="1"/>
+              </w:rPr>
+              <w:t>Descrição detalhada do requisito:</w:t>
+            </w:r>
+          </w:p>
+        </w:tc>
+        <w:tc>
+          <w:tcPr>
+            <w:tcW w:w="8219" w:type="dxa"/>
+            <w:gridSpan w:val="2"/>
+            <w:tcBorders>
+              <w:top w:val="single" w:color="000000" w:themeColor="text1" w:sz="6"/>
+              <w:left w:val="single" w:color="000000" w:themeColor="text1" w:sz="6"/>
+              <w:bottom w:val="single" w:color="000000" w:themeColor="text1" w:sz="6"/>
+              <w:right w:val="single" w:color="000000" w:themeColor="text1" w:sz="6"/>
+            </w:tcBorders>
+            <w:tcMar/>
+          </w:tcPr>
+          <w:p>
+            <w:pPr>
+              <w:pStyle w:val="Normal"/>
+              <w:widowControl w:val="0"/>
+              <w:bidi w:val="0"/>
+              <w:spacing w:before="0" w:beforeAutospacing="off" w:after="120" w:afterAutospacing="off"/>
+              <w:ind w:left="0" w:right="0"/>
+              <w:jc w:val="left"/>
+            </w:pPr>
+            <w:r>
+              <w:rPr/>
+              <w:t xml:space="preserve">O </w:t>
+            </w:r>
+            <w:r>
+              <w:rPr/>
+              <w:t>sistema</w:t>
+            </w:r>
+            <w:r>
+              <w:rPr/>
+              <w:t xml:space="preserve"> </w:t>
+            </w:r>
+            <w:r>
+              <w:rPr/>
+              <w:t>deverá</w:t>
+            </w:r>
+            <w:r>
+              <w:rPr/>
+              <w:t xml:space="preserve"> </w:t>
+            </w:r>
+            <w:r>
+              <w:rPr/>
+              <w:t>listar</w:t>
+            </w:r>
+            <w:r>
+              <w:rPr/>
+              <w:t xml:space="preserve"> </w:t>
+            </w:r>
+            <w:r>
+              <w:rPr/>
+              <w:t>todas</w:t>
+            </w:r>
+            <w:r>
+              <w:rPr/>
+              <w:t xml:space="preserve"> as </w:t>
+            </w:r>
+            <w:r>
+              <w:rPr/>
+              <w:t>reservas</w:t>
+            </w:r>
+            <w:r>
+              <w:rPr/>
+              <w:t xml:space="preserve"> cadastradas</w:t>
+            </w:r>
+          </w:p>
+        </w:tc>
+      </w:tr>
+    </w:tbl>
     <w:p>
       <w:pPr>
+        <w:pStyle w:val="Normal"/>
         <w:rPr>
-          <w:b/>
+          <w:b w:val="1"/>
+          <w:bCs w:val="1"/>
+          <w:u w:val="single"/>
+        </w:rPr>
+      </w:pPr>
+    </w:p>
+    <w:tbl>
+      <w:tblPr>
+        <w:tblW w:w="0" w:type="auto"/>
+        <w:tblInd w:w="-129" w:type="dxa"/>
+        <w:tblLook w:val="04A0" w:firstRow="1" w:lastRow="0" w:firstColumn="1" w:lastColumn="0" w:noHBand="0" w:noVBand="1"/>
+      </w:tblPr>
+      <w:tblGrid>
+        <w:gridCol w:w="1909"/>
+        <w:gridCol w:w="1260"/>
+        <w:gridCol w:w="6959"/>
+      </w:tblGrid>
+      <w:tr>
+        <w:trPr>
+          <w:trHeight w:val="408"/>
+        </w:trPr>
+        <w:tc>
+          <w:tcPr>
+            <w:tcW w:w="3169" w:type="dxa"/>
+            <w:gridSpan w:val="2"/>
+            <w:tcBorders>
+              <w:top w:val="single" w:color="000000" w:themeColor="text1" w:sz="6"/>
+              <w:left w:val="single" w:color="000000" w:themeColor="text1" w:sz="6"/>
+              <w:bottom w:val="single" w:color="000000" w:themeColor="text1" w:sz="6"/>
+            </w:tcBorders>
+            <w:tcMar/>
+          </w:tcPr>
+          <w:p>
+            <w:pPr>
+              <w:pStyle w:val="heading1wlines"/>
+              <w:keepNext w:val="0"/>
+              <w:widowControl w:val="0"/>
+              <w:tabs>
+                <w:tab w:val="clear" w:leader="none" w:pos="9274"/>
+              </w:tabs>
+              <w:spacing w:after="120" w:line="240" w:lineRule="atLeast"/>
+            </w:pPr>
+            <w:r>
+              <w:rPr/>
+              <w:t>ID do Requisito funcional:</w:t>
+            </w:r>
+          </w:p>
+        </w:tc>
+        <w:tc>
+          <w:tcPr>
+            <w:tcW w:w="6959" w:type="dxa"/>
+            <w:tcBorders>
+              <w:top w:val="single" w:color="000000" w:themeColor="text1" w:sz="6"/>
+              <w:left w:val="single" w:color="000000" w:themeColor="text1" w:sz="6"/>
+              <w:bottom w:val="single" w:color="000000" w:themeColor="text1" w:sz="6"/>
+              <w:right w:val="single" w:color="000000" w:themeColor="text1" w:sz="6"/>
+            </w:tcBorders>
+            <w:tcMar/>
+          </w:tcPr>
+          <w:p>
+            <w:pPr>
+              <w:pStyle w:val="Screen"/>
+              <w:widowControl w:val="0"/>
+              <w:rPr>
+                <w:rFonts w:ascii="Times New Roman" w:hAnsi="Times New Roman" w:cs="Times New Roman"/>
+                <w:caps w:val="0"/>
+                <w:smallCaps w:val="0"/>
+                <w:sz w:val="24"/>
+                <w:szCs w:val="24"/>
+              </w:rPr>
+            </w:pPr>
+            <w:r>
+              <w:rPr>
+                <w:rFonts w:ascii="Times New Roman" w:hAnsi="Times New Roman" w:cs="Times New Roman"/>
+                <w:caps w:val="0"/>
+                <w:smallCaps w:val="0"/>
+                <w:sz w:val="24"/>
+                <w:szCs w:val="24"/>
+              </w:rPr>
+              <w:t>4</w:t>
+            </w:r>
+          </w:p>
+        </w:tc>
+      </w:tr>
+      <w:tr>
+        <w:trPr>
+          <w:trHeight w:val="453"/>
+        </w:trPr>
+        <w:tc>
+          <w:tcPr>
+            <w:tcW w:w="1909" w:type="dxa"/>
+            <w:tcBorders>
+              <w:top w:val="single" w:color="000000" w:themeColor="text1" w:sz="6"/>
+              <w:left w:val="single" w:color="000000" w:themeColor="text1" w:sz="6"/>
+              <w:bottom w:val="single" w:color="000000" w:themeColor="text1" w:sz="6"/>
+            </w:tcBorders>
+            <w:tcMar/>
+          </w:tcPr>
+          <w:p>
+            <w:pPr>
+              <w:widowControl w:val="0"/>
+              <w:rPr>
+                <w:b w:val="1"/>
+                <w:bCs w:val="1"/>
+              </w:rPr>
+            </w:pPr>
+            <w:r>
+              <w:rPr>
+                <w:b w:val="1"/>
+                <w:bCs w:val="1"/>
+              </w:rPr>
+              <w:t>Descrição em alto-nível:</w:t>
+            </w:r>
+          </w:p>
+        </w:tc>
+        <w:tc>
+          <w:tcPr>
+            <w:tcW w:w="8219" w:type="dxa"/>
+            <w:gridSpan w:val="2"/>
+            <w:tcBorders>
+              <w:top w:val="single" w:color="000000" w:themeColor="text1" w:sz="6"/>
+              <w:left w:val="single" w:color="000000" w:themeColor="text1" w:sz="6"/>
+              <w:bottom w:val="single" w:color="000000" w:themeColor="text1" w:sz="6"/>
+              <w:right w:val="single" w:color="000000" w:themeColor="text1" w:sz="6"/>
+            </w:tcBorders>
+            <w:tcMar/>
+          </w:tcPr>
+          <w:p>
+            <w:pPr>
+              <w:pStyle w:val="NormalTableText"/>
+              <w:widowControl w:val="0"/>
+              <w:bidi w:val="0"/>
+              <w:spacing w:before="0" w:beforeAutospacing="off" w:after="0" w:afterAutospacing="off" w:line="240" w:lineRule="auto"/>
+              <w:ind w:left="0" w:right="0"/>
+              <w:jc w:val="left"/>
+            </w:pPr>
+            <w:r>
+              <w:rPr>
+                <w:sz w:val="24"/>
+                <w:szCs w:val="24"/>
+              </w:rPr>
+              <w:t>Excluir uma reserva</w:t>
+            </w:r>
+          </w:p>
+        </w:tc>
+      </w:tr>
+      <w:tr>
+        <w:trPr>
+          <w:trHeight w:val="807"/>
+        </w:trPr>
+        <w:tc>
+          <w:tcPr>
+            <w:tcW w:w="1909" w:type="dxa"/>
+            <w:tcBorders>
+              <w:top w:val="single" w:color="000000" w:themeColor="text1" w:sz="6"/>
+              <w:left w:val="single" w:color="000000" w:themeColor="text1" w:sz="6"/>
+              <w:bottom w:val="single" w:color="000000" w:themeColor="text1" w:sz="6"/>
+            </w:tcBorders>
+            <w:tcMar/>
+          </w:tcPr>
+          <w:p>
+            <w:pPr>
+              <w:widowControl w:val="0"/>
+              <w:rPr>
+                <w:b w:val="1"/>
+                <w:bCs w:val="1"/>
+              </w:rPr>
+            </w:pPr>
+            <w:r>
+              <w:rPr>
+                <w:b w:val="1"/>
+                <w:bCs w:val="1"/>
+              </w:rPr>
+              <w:t>Descrição detalhada do requisito:</w:t>
+            </w:r>
+          </w:p>
+        </w:tc>
+        <w:tc>
+          <w:tcPr>
+            <w:tcW w:w="8219" w:type="dxa"/>
+            <w:gridSpan w:val="2"/>
+            <w:tcBorders>
+              <w:top w:val="single" w:color="000000" w:themeColor="text1" w:sz="6"/>
+              <w:left w:val="single" w:color="000000" w:themeColor="text1" w:sz="6"/>
+              <w:bottom w:val="single" w:color="000000" w:themeColor="text1" w:sz="6"/>
+              <w:right w:val="single" w:color="000000" w:themeColor="text1" w:sz="6"/>
+            </w:tcBorders>
+            <w:tcMar/>
+          </w:tcPr>
+          <w:p>
+            <w:pPr>
+              <w:pStyle w:val="Normal"/>
+              <w:widowControl w:val="0"/>
+              <w:bidi w:val="0"/>
+              <w:spacing w:before="0" w:beforeAutospacing="off" w:after="120" w:afterAutospacing="off"/>
+              <w:ind w:left="0" w:right="0"/>
+              <w:jc w:val="left"/>
+            </w:pPr>
+            <w:r>
+              <w:rPr/>
+              <w:t xml:space="preserve">O </w:t>
+            </w:r>
+            <w:r>
+              <w:rPr/>
+              <w:t>sistema</w:t>
+            </w:r>
+            <w:r>
+              <w:rPr/>
+              <w:t xml:space="preserve"> </w:t>
+            </w:r>
+            <w:r>
+              <w:rPr/>
+              <w:t>deverá</w:t>
+            </w:r>
+            <w:r>
+              <w:rPr/>
+              <w:t xml:space="preserve"> </w:t>
+            </w:r>
+            <w:r>
+              <w:rPr/>
+              <w:t>excluir</w:t>
+            </w:r>
+            <w:r>
+              <w:rPr/>
+              <w:t xml:space="preserve"> </w:t>
+            </w:r>
+            <w:r>
+              <w:rPr/>
+              <w:t>uma</w:t>
+            </w:r>
+            <w:r>
+              <w:rPr/>
+              <w:t xml:space="preserve"> </w:t>
+            </w:r>
+            <w:r>
+              <w:rPr/>
+              <w:t>reserva</w:t>
+            </w:r>
+            <w:r>
+              <w:rPr/>
+              <w:t xml:space="preserve"> de id </w:t>
+            </w:r>
+            <w:r>
+              <w:rPr/>
+              <w:t>específico</w:t>
+            </w:r>
+          </w:p>
+        </w:tc>
+      </w:tr>
+    </w:tbl>
+    <w:p>
+      <w:pPr>
+        <w:pStyle w:val="Normal"/>
+        <w:rPr>
+          <w:b w:val="1"/>
+          <w:bCs w:val="1"/>
+          <w:u w:val="single"/>
+        </w:rPr>
+      </w:pPr>
+    </w:p>
+    <w:p>
+      <w:pPr>
+        <w:pStyle w:val="Normal"/>
+        <w:rPr>
+          <w:b w:val="1"/>
+          <w:bCs w:val="1"/>
+          <w:u w:val="single"/>
+        </w:rPr>
+      </w:pPr>
+    </w:p>
+    <w:tbl>
+      <w:tblPr>
+        <w:tblW w:w="0" w:type="auto"/>
+        <w:tblInd w:w="-129" w:type="dxa"/>
+        <w:tblLook w:val="04A0" w:firstRow="1" w:lastRow="0" w:firstColumn="1" w:lastColumn="0" w:noHBand="0" w:noVBand="1"/>
+      </w:tblPr>
+      <w:tblGrid>
+        <w:gridCol w:w="1909"/>
+        <w:gridCol w:w="3059"/>
+        <w:gridCol w:w="1693"/>
+        <w:gridCol w:w="3467"/>
+      </w:tblGrid>
+      <w:tr>
+        <w:trPr>
+          <w:trHeight w:val="345"/>
+        </w:trPr>
+        <w:tc>
+          <w:tcPr>
+            <w:tcW w:w="1909" w:type="dxa"/>
+            <w:vMerge w:val="restart"/>
+            <w:tcBorders>
+              <w:top w:val="single" w:color="000000" w:themeColor="text1" w:sz="6"/>
+              <w:left w:val="single" w:color="000000" w:themeColor="text1" w:sz="6"/>
+              <w:bottom w:val="single" w:color="000000" w:themeColor="text1" w:sz="6"/>
+            </w:tcBorders>
+            <w:tcMar/>
+          </w:tcPr>
+          <w:p>
+            <w:pPr>
+              <w:widowControl w:val="0"/>
+              <w:rPr>
+                <w:b w:val="1"/>
+                <w:bCs w:val="1"/>
+              </w:rPr>
+            </w:pPr>
+            <w:r>
+              <w:rPr>
+                <w:b w:val="1"/>
+                <w:bCs w:val="1"/>
+              </w:rPr>
+              <w:t>Controle de configuração:</w:t>
+            </w:r>
+            <w:r>
+              <w:br/>
+            </w:r>
+          </w:p>
+        </w:tc>
+        <w:tc>
+          <w:tcPr>
+            <w:tcW w:w="3059" w:type="dxa"/>
+            <w:tcBorders>
+              <w:top w:val="single" w:color="000000" w:themeColor="text1" w:sz="6"/>
+              <w:left w:val="single" w:color="000000" w:themeColor="text1" w:sz="6"/>
+              <w:bottom w:val="single" w:color="000000" w:themeColor="text1" w:sz="6"/>
+            </w:tcBorders>
+            <w:tcMar/>
+          </w:tcPr>
+          <w:p>
+            <w:pPr>
+              <w:widowControl w:val="0"/>
+              <w:rPr>
+                <w:b w:val="1"/>
+                <w:bCs w:val="1"/>
+              </w:rPr>
+            </w:pPr>
+            <w:r>
+              <w:rPr>
+                <w:b w:val="1"/>
+                <w:bCs w:val="1"/>
+              </w:rPr>
+              <w:t>Original, Alterado, ou Adicionado</w:t>
+            </w:r>
+          </w:p>
+        </w:tc>
+        <w:tc>
+          <w:tcPr>
+            <w:tcW w:w="1693" w:type="dxa"/>
+            <w:tcBorders>
+              <w:top w:val="single" w:color="000000" w:themeColor="text1" w:sz="6"/>
+              <w:left w:val="single" w:color="000000" w:themeColor="text1" w:sz="6"/>
+              <w:bottom w:val="single" w:color="000000" w:themeColor="text1" w:sz="6"/>
+            </w:tcBorders>
+            <w:tcMar/>
+          </w:tcPr>
+          <w:p>
+            <w:pPr>
+              <w:widowControl w:val="0"/>
+              <w:rPr>
+                <w:b w:val="1"/>
+                <w:bCs w:val="1"/>
+              </w:rPr>
+            </w:pPr>
+            <w:r>
+              <w:rPr>
+                <w:b w:val="1"/>
+                <w:bCs w:val="1"/>
+              </w:rPr>
+              <w:t>Data</w:t>
+            </w:r>
+          </w:p>
+        </w:tc>
+        <w:tc>
+          <w:tcPr>
+            <w:tcW w:w="3467" w:type="dxa"/>
+            <w:tcBorders>
+              <w:top w:val="single" w:color="000000" w:themeColor="text1" w:sz="6"/>
+              <w:left w:val="single" w:color="000000" w:themeColor="text1" w:sz="6"/>
+              <w:bottom w:val="single" w:color="000000" w:themeColor="text1" w:sz="6"/>
+              <w:right w:val="single" w:color="000000" w:themeColor="text1" w:sz="6"/>
+            </w:tcBorders>
+            <w:tcMar/>
+          </w:tcPr>
+          <w:p>
+            <w:pPr>
+              <w:widowControl w:val="0"/>
+              <w:rPr>
+                <w:b w:val="1"/>
+                <w:bCs w:val="1"/>
+              </w:rPr>
+            </w:pPr>
+            <w:r>
+              <w:rPr>
+                <w:b w:val="1"/>
+                <w:bCs w:val="1"/>
+              </w:rPr>
+              <w:t>Autor</w:t>
+            </w:r>
+          </w:p>
+        </w:tc>
+      </w:tr>
+      <w:tr>
+        <w:trPr>
+          <w:trHeight w:val="460"/>
+        </w:trPr>
+        <w:tc>
+          <w:tcPr>
+            <w:tcW w:w="1909" w:type="dxa"/>
+            <w:vMerge/>
+            <w:tcMar/>
+          </w:tcPr>
+          <w:p/>
+        </w:tc>
+        <w:tc>
+          <w:tcPr>
+            <w:tcW w:w="3059" w:type="dxa"/>
+            <w:tcBorders>
+              <w:top w:val="single" w:color="000000" w:themeColor="text1" w:sz="6"/>
+              <w:left w:val="single" w:color="000000" w:themeColor="text1" w:sz="6"/>
+              <w:bottom w:val="single" w:color="000000" w:themeColor="text1" w:sz="6"/>
+            </w:tcBorders>
+            <w:tcMar/>
+          </w:tcPr>
+          <w:p>
+            <w:pPr>
+              <w:pStyle w:val="NormalTableText"/>
+              <w:widowControl w:val="0"/>
+              <w:rPr>
+                <w:sz w:val="24"/>
+                <w:szCs w:val="24"/>
+              </w:rPr>
+            </w:pPr>
+            <w:r>
+              <w:rPr>
+                <w:sz w:val="24"/>
+                <w:szCs w:val="24"/>
+              </w:rPr>
+              <w:t>Original</w:t>
+            </w:r>
+          </w:p>
+        </w:tc>
+        <w:tc>
+          <w:tcPr>
+            <w:tcW w:w="1693" w:type="dxa"/>
+            <w:tcBorders>
+              <w:top w:val="single" w:color="000000" w:themeColor="text1" w:sz="6"/>
+              <w:left w:val="single" w:color="000000" w:themeColor="text1" w:sz="6"/>
+              <w:bottom w:val="single" w:color="000000" w:themeColor="text1" w:sz="6"/>
+            </w:tcBorders>
+            <w:tcMar/>
+          </w:tcPr>
+          <w:p>
+            <w:pPr>
+              <w:widowControl w:val="0"/>
+            </w:pPr>
+            <w:r>
+              <w:rPr/>
+              <w:t>01/03/2023</w:t>
+            </w:r>
+          </w:p>
+        </w:tc>
+        <w:tc>
+          <w:tcPr>
+            <w:tcW w:w="3467" w:type="dxa"/>
+            <w:tcBorders>
+              <w:top w:val="single" w:color="000000" w:themeColor="text1" w:sz="6"/>
+              <w:left w:val="single" w:color="000000" w:themeColor="text1" w:sz="6"/>
+              <w:bottom w:val="single" w:color="000000" w:themeColor="text1" w:sz="6"/>
+              <w:right w:val="single" w:color="000000" w:themeColor="text1" w:sz="6"/>
+            </w:tcBorders>
+            <w:tcMar/>
+          </w:tcPr>
+          <w:p>
+            <w:pPr>
+              <w:widowControl w:val="0"/>
+            </w:pPr>
+            <w:r>
+              <w:rPr/>
+              <w:t>Vinicius Noli</w:t>
+            </w:r>
+          </w:p>
+        </w:tc>
+      </w:tr>
+      <w:tr>
+        <w:trPr>
+          <w:trHeight w:val="460"/>
+        </w:trPr>
+        <w:tc>
+          <w:tcPr>
+            <w:tcW w:w="1909" w:type="dxa"/>
+            <w:tcBorders>
+              <w:top w:val="single" w:color="000000" w:themeColor="text1" w:sz="6"/>
+              <w:left w:val="single" w:color="000000" w:themeColor="text1" w:sz="6"/>
+              <w:bottom w:val="single" w:color="000000" w:themeColor="text1" w:sz="6"/>
+            </w:tcBorders>
+            <w:tcMar/>
+          </w:tcPr>
+          <w:p/>
+        </w:tc>
+        <w:tc>
+          <w:tcPr>
+            <w:tcW w:w="3059" w:type="dxa"/>
+            <w:tcBorders>
+              <w:top w:val="single" w:color="000000" w:themeColor="text1" w:sz="6"/>
+              <w:left w:val="single" w:color="000000" w:themeColor="text1" w:sz="6"/>
+              <w:bottom w:val="single" w:color="000000" w:themeColor="text1" w:sz="6"/>
+            </w:tcBorders>
+            <w:tcMar/>
+          </w:tcPr>
+          <w:p>
+            <w:pPr>
+              <w:pStyle w:val="NormalTableText"/>
+              <w:bidi w:val="0"/>
+              <w:spacing w:before="0" w:beforeAutospacing="off" w:after="0" w:afterAutospacing="off" w:line="240" w:lineRule="auto"/>
+              <w:ind w:left="0" w:right="0"/>
+              <w:jc w:val="left"/>
+            </w:pPr>
+            <w:r>
+              <w:rPr>
+                <w:sz w:val="24"/>
+                <w:szCs w:val="24"/>
+              </w:rPr>
+              <w:t>Adicionado</w:t>
+            </w:r>
+          </w:p>
+        </w:tc>
+        <w:tc>
+          <w:tcPr>
+            <w:tcW w:w="1693" w:type="dxa"/>
+            <w:tcBorders>
+              <w:top w:val="single" w:color="000000" w:themeColor="text1" w:sz="6"/>
+              <w:left w:val="single" w:color="000000" w:themeColor="text1" w:sz="6"/>
+              <w:bottom w:val="single" w:color="000000" w:themeColor="text1" w:sz="6"/>
+            </w:tcBorders>
+            <w:tcMar/>
+          </w:tcPr>
+          <w:p>
+            <w:pPr>
+              <w:pStyle w:val="Normal"/>
+            </w:pPr>
+            <w:r>
+              <w:rPr/>
+              <w:t>01/03/2023</w:t>
+            </w:r>
+          </w:p>
+        </w:tc>
+        <w:tc>
+          <w:tcPr>
+            <w:tcW w:w="3467" w:type="dxa"/>
+            <w:tcBorders>
+              <w:top w:val="single" w:color="000000" w:themeColor="text1" w:sz="6"/>
+              <w:left w:val="single" w:color="000000" w:themeColor="text1" w:sz="6"/>
+              <w:bottom w:val="single" w:color="000000" w:themeColor="text1" w:sz="6"/>
+              <w:right w:val="single" w:color="000000" w:themeColor="text1" w:sz="6"/>
+            </w:tcBorders>
+            <w:tcMar/>
+          </w:tcPr>
+          <w:p>
+            <w:pPr>
+              <w:pStyle w:val="Normal"/>
+            </w:pPr>
+            <w:r>
+              <w:rPr/>
+              <w:t>Cauê Gastaldi</w:t>
+            </w:r>
+          </w:p>
+        </w:tc>
+      </w:tr>
+    </w:tbl>
+    <w:p>
+      <w:pPr>
+        <w:pStyle w:val="Normal"/>
+        <w:rPr>
+          <w:b w:val="1"/>
+          <w:bCs w:val="1"/>
+          <w:u w:val="single"/>
+        </w:rPr>
+      </w:pPr>
+    </w:p>
+    <w:p>
+      <w:pPr>
+        <w:pStyle w:val="Normal"/>
+        <w:rPr>
+          <w:b w:val="1"/>
+          <w:bCs w:val="1"/>
           <w:u w:val="single"/>
         </w:rPr>
       </w:pPr>
       <w:r>
         <w:rPr>
-          <w:b/>
+          <w:b w:val="1"/>
+          <w:bCs w:val="1"/>
           <w:u w:val="single"/>
         </w:rPr>
-        <w:t>Requisitos não-funcionais: &lt;</w:t>
+        <w:t>Requisitos</w:t>
       </w:r>
       <w:r>
         <w:rPr>
-          <w:i/>
-          <w:iCs/>
+          <w:b w:val="1"/>
+          <w:bCs w:val="1"/>
           <w:u w:val="single"/>
         </w:rPr>
-        <w:t>descrevem os requisitos não-funcionais do projeto</w:t>
+        <w:t xml:space="preserve"> </w:t>
       </w:r>
       <w:r>
         <w:rPr>
-          <w:b/>
+          <w:b w:val="1"/>
+          <w:bCs w:val="1"/>
+          <w:u w:val="single"/>
+        </w:rPr>
+        <w:t>não-funcionais</w:t>
+      </w:r>
+      <w:r>
+        <w:rPr>
+          <w:b w:val="1"/>
+          <w:bCs w:val="1"/>
+          <w:u w:val="single"/>
+        </w:rPr>
+        <w:t>: &lt;</w:t>
+      </w:r>
+      <w:r>
+        <w:rPr>
+          <w:i w:val="1"/>
+          <w:iCs w:val="1"/>
+          <w:u w:val="single"/>
+        </w:rPr>
+        <w:t>descrevem</w:t>
+      </w:r>
+      <w:r>
+        <w:rPr>
+          <w:i w:val="1"/>
+          <w:iCs w:val="1"/>
+          <w:u w:val="single"/>
+        </w:rPr>
+        <w:t xml:space="preserve"> </w:t>
+      </w:r>
+      <w:r>
+        <w:rPr>
+          <w:i w:val="1"/>
+          <w:iCs w:val="1"/>
+          <w:u w:val="single"/>
+        </w:rPr>
+        <w:t>os</w:t>
+      </w:r>
+      <w:r>
+        <w:rPr>
+          <w:i w:val="1"/>
+          <w:iCs w:val="1"/>
+          <w:u w:val="single"/>
+        </w:rPr>
+        <w:t xml:space="preserve"> </w:t>
+      </w:r>
+      <w:r>
+        <w:rPr>
+          <w:i w:val="1"/>
+          <w:iCs w:val="1"/>
+          <w:u w:val="single"/>
+        </w:rPr>
+        <w:t>requisitos</w:t>
+      </w:r>
+      <w:r>
+        <w:rPr>
+          <w:i w:val="1"/>
+          <w:iCs w:val="1"/>
+          <w:u w:val="single"/>
+        </w:rPr>
+        <w:t xml:space="preserve"> </w:t>
+      </w:r>
+      <w:r>
+        <w:rPr>
+          <w:i w:val="1"/>
+          <w:iCs w:val="1"/>
+          <w:u w:val="single"/>
+        </w:rPr>
+        <w:t>não-funcionais</w:t>
+      </w:r>
+      <w:r>
+        <w:rPr>
+          <w:i w:val="1"/>
+          <w:iCs w:val="1"/>
+          <w:u w:val="single"/>
+        </w:rPr>
+        <w:t xml:space="preserve"> do </w:t>
+      </w:r>
+      <w:r>
+        <w:rPr>
+          <w:i w:val="1"/>
+          <w:iCs w:val="1"/>
+          <w:u w:val="single"/>
+        </w:rPr>
+        <w:t>projeto</w:t>
+      </w:r>
+      <w:r>
+        <w:rPr>
+          <w:b w:val="1"/>
+          <w:bCs w:val="1"/>
           <w:u w:val="single"/>
         </w:rPr>
         <w:t>&gt;</w:t>
@@ -1837,9 +2671,9 @@
             <w:tcW w:w="3168" w:type="dxa"/>
             <w:gridSpan w:val="2"/>
             <w:tcBorders>
-              <w:top w:val="single" w:sz="6" w:space="0" w:color="000000"/>
-              <w:left w:val="single" w:sz="6" w:space="0" w:color="000000"/>
-              <w:bottom w:val="single" w:sz="6" w:space="0" w:color="000000"/>
+              <w:top w:val="single" w:color="000000" w:sz="6" w:space="0"/>
+              <w:left w:val="single" w:color="000000" w:sz="6" w:space="0"/>
+              <w:bottom w:val="single" w:color="000000" w:sz="6" w:space="0"/>
             </w:tcBorders>
           </w:tcPr>
           <w:p>
@@ -1862,10 +2696,10 @@
             <w:tcW w:w="6959" w:type="dxa"/>
             <w:gridSpan w:val="3"/>
             <w:tcBorders>
-              <w:top w:val="single" w:sz="6" w:space="0" w:color="000000"/>
-              <w:left w:val="single" w:sz="6" w:space="0" w:color="000000"/>
-              <w:bottom w:val="single" w:sz="6" w:space="0" w:color="000000"/>
-              <w:right w:val="single" w:sz="6" w:space="0" w:color="000000"/>
+              <w:top w:val="single" w:color="000000" w:sz="6" w:space="0"/>
+              <w:left w:val="single" w:color="000000" w:sz="6" w:space="0"/>
+              <w:bottom w:val="single" w:color="000000" w:sz="6" w:space="0"/>
+              <w:right w:val="single" w:color="000000" w:sz="6" w:space="0"/>
             </w:tcBorders>
           </w:tcPr>
           <w:p>
@@ -1898,9 +2732,9 @@
           <w:tcPr>
             <w:tcW w:w="1908" w:type="dxa"/>
             <w:tcBorders>
-              <w:top w:val="single" w:sz="6" w:space="0" w:color="000000"/>
-              <w:left w:val="single" w:sz="6" w:space="0" w:color="000000"/>
-              <w:bottom w:val="single" w:sz="6" w:space="0" w:color="000000"/>
+              <w:top w:val="single" w:color="000000" w:sz="6" w:space="0"/>
+              <w:left w:val="single" w:color="000000" w:sz="6" w:space="0"/>
+              <w:bottom w:val="single" w:color="000000" w:sz="6" w:space="0"/>
             </w:tcBorders>
           </w:tcPr>
           <w:p>
@@ -1923,10 +2757,10 @@
             <w:tcW w:w="8219" w:type="dxa"/>
             <w:gridSpan w:val="4"/>
             <w:tcBorders>
-              <w:top w:val="single" w:sz="6" w:space="0" w:color="000000"/>
-              <w:left w:val="single" w:sz="6" w:space="0" w:color="000000"/>
-              <w:bottom w:val="single" w:sz="6" w:space="0" w:color="000000"/>
-              <w:right w:val="single" w:sz="6" w:space="0" w:color="000000"/>
+              <w:top w:val="single" w:color="000000" w:sz="6" w:space="0"/>
+              <w:left w:val="single" w:color="000000" w:sz="6" w:space="0"/>
+              <w:bottom w:val="single" w:color="000000" w:sz="6" w:space="0"/>
+              <w:right w:val="single" w:color="000000" w:sz="6" w:space="0"/>
             </w:tcBorders>
           </w:tcPr>
           <w:p>
@@ -1969,9 +2803,9 @@
           <w:tcPr>
             <w:tcW w:w="1908" w:type="dxa"/>
             <w:tcBorders>
-              <w:top w:val="single" w:sz="6" w:space="0" w:color="000000"/>
-              <w:left w:val="single" w:sz="6" w:space="0" w:color="000000"/>
-              <w:bottom w:val="single" w:sz="6" w:space="0" w:color="000000"/>
+              <w:top w:val="single" w:color="000000" w:sz="6" w:space="0"/>
+              <w:left w:val="single" w:color="000000" w:sz="6" w:space="0"/>
+              <w:bottom w:val="single" w:color="000000" w:sz="6" w:space="0"/>
             </w:tcBorders>
           </w:tcPr>
           <w:p>
@@ -1994,10 +2828,10 @@
             <w:tcW w:w="8219" w:type="dxa"/>
             <w:gridSpan w:val="4"/>
             <w:tcBorders>
-              <w:top w:val="single" w:sz="6" w:space="0" w:color="000000"/>
-              <w:left w:val="single" w:sz="6" w:space="0" w:color="000000"/>
-              <w:bottom w:val="single" w:sz="6" w:space="0" w:color="000000"/>
-              <w:right w:val="single" w:sz="6" w:space="0" w:color="000000"/>
+              <w:top w:val="single" w:color="000000" w:sz="6" w:space="0"/>
+              <w:left w:val="single" w:color="000000" w:sz="6" w:space="0"/>
+              <w:bottom w:val="single" w:color="000000" w:sz="6" w:space="0"/>
+              <w:right w:val="single" w:color="000000" w:sz="6" w:space="0"/>
             </w:tcBorders>
           </w:tcPr>
           <w:p>
@@ -2030,9 +2864,9 @@
             <w:tcW w:w="1908" w:type="dxa"/>
             <w:vMerge w:val="restart"/>
             <w:tcBorders>
-              <w:top w:val="single" w:sz="6" w:space="0" w:color="000000"/>
-              <w:left w:val="single" w:sz="6" w:space="0" w:color="000000"/>
-              <w:bottom w:val="single" w:sz="6" w:space="0" w:color="000000"/>
+              <w:top w:val="single" w:color="000000" w:sz="6" w:space="0"/>
+              <w:left w:val="single" w:color="000000" w:sz="6" w:space="0"/>
+              <w:bottom w:val="single" w:color="000000" w:sz="6" w:space="0"/>
             </w:tcBorders>
           </w:tcPr>
           <w:p>
@@ -2061,9 +2895,9 @@
             <w:tcW w:w="3059" w:type="dxa"/>
             <w:gridSpan w:val="2"/>
             <w:tcBorders>
-              <w:top w:val="single" w:sz="6" w:space="0" w:color="000000"/>
-              <w:left w:val="single" w:sz="6" w:space="0" w:color="000000"/>
-              <w:bottom w:val="single" w:sz="6" w:space="0" w:color="000000"/>
+              <w:top w:val="single" w:color="000000" w:sz="6" w:space="0"/>
+              <w:left w:val="single" w:color="000000" w:sz="6" w:space="0"/>
+              <w:bottom w:val="single" w:color="000000" w:sz="6" w:space="0"/>
             </w:tcBorders>
           </w:tcPr>
           <w:p>
@@ -2085,9 +2919,9 @@
           <w:tcPr>
             <w:tcW w:w="1693" w:type="dxa"/>
             <w:tcBorders>
-              <w:top w:val="single" w:sz="6" w:space="0" w:color="000000"/>
-              <w:left w:val="single" w:sz="6" w:space="0" w:color="000000"/>
-              <w:bottom w:val="single" w:sz="6" w:space="0" w:color="000000"/>
+              <w:top w:val="single" w:color="000000" w:sz="6" w:space="0"/>
+              <w:left w:val="single" w:color="000000" w:sz="6" w:space="0"/>
+              <w:bottom w:val="single" w:color="000000" w:sz="6" w:space="0"/>
             </w:tcBorders>
           </w:tcPr>
           <w:p>
@@ -2109,10 +2943,10 @@
           <w:tcPr>
             <w:tcW w:w="3467" w:type="dxa"/>
             <w:tcBorders>
-              <w:top w:val="single" w:sz="6" w:space="0" w:color="000000"/>
-              <w:left w:val="single" w:sz="6" w:space="0" w:color="000000"/>
-              <w:bottom w:val="single" w:sz="6" w:space="0" w:color="000000"/>
-              <w:right w:val="single" w:sz="6" w:space="0" w:color="000000"/>
+              <w:top w:val="single" w:color="000000" w:sz="6" w:space="0"/>
+              <w:left w:val="single" w:color="000000" w:sz="6" w:space="0"/>
+              <w:bottom w:val="single" w:color="000000" w:sz="6" w:space="0"/>
+              <w:right w:val="single" w:color="000000" w:sz="6" w:space="0"/>
             </w:tcBorders>
           </w:tcPr>
           <w:p>
@@ -2141,9 +2975,9 @@
             <w:tcW w:w="1908" w:type="dxa"/>
             <w:vMerge/>
             <w:tcBorders>
-              <w:top w:val="single" w:sz="6" w:space="0" w:color="000000"/>
-              <w:left w:val="single" w:sz="6" w:space="0" w:color="000000"/>
-              <w:bottom w:val="single" w:sz="6" w:space="0" w:color="000000"/>
+              <w:top w:val="single" w:color="000000" w:sz="6" w:space="0"/>
+              <w:left w:val="single" w:color="000000" w:sz="6" w:space="0"/>
+              <w:bottom w:val="single" w:color="000000" w:sz="6" w:space="0"/>
             </w:tcBorders>
           </w:tcPr>
           <w:p>
@@ -2157,9 +2991,9 @@
             <w:tcW w:w="3059" w:type="dxa"/>
             <w:gridSpan w:val="2"/>
             <w:tcBorders>
-              <w:top w:val="single" w:sz="6" w:space="0" w:color="000000"/>
-              <w:left w:val="single" w:sz="6" w:space="0" w:color="000000"/>
-              <w:bottom w:val="single" w:sz="6" w:space="0" w:color="000000"/>
+              <w:top w:val="single" w:color="000000" w:sz="6" w:space="0"/>
+              <w:left w:val="single" w:color="000000" w:sz="6" w:space="0"/>
+              <w:bottom w:val="single" w:color="000000" w:sz="6" w:space="0"/>
             </w:tcBorders>
           </w:tcPr>
           <w:p>
@@ -2182,9 +3016,9 @@
           <w:tcPr>
             <w:tcW w:w="1693" w:type="dxa"/>
             <w:tcBorders>
-              <w:top w:val="single" w:sz="6" w:space="0" w:color="000000"/>
-              <w:left w:val="single" w:sz="6" w:space="0" w:color="000000"/>
-              <w:bottom w:val="single" w:sz="6" w:space="0" w:color="000000"/>
+              <w:top w:val="single" w:color="000000" w:sz="6" w:space="0"/>
+              <w:left w:val="single" w:color="000000" w:sz="6" w:space="0"/>
+              <w:bottom w:val="single" w:color="000000" w:sz="6" w:space="0"/>
             </w:tcBorders>
           </w:tcPr>
           <w:p>
@@ -2197,10 +3031,10 @@
           <w:tcPr>
             <w:tcW w:w="3467" w:type="dxa"/>
             <w:tcBorders>
-              <w:top w:val="single" w:sz="6" w:space="0" w:color="000000"/>
-              <w:left w:val="single" w:sz="6" w:space="0" w:color="000000"/>
-              <w:bottom w:val="single" w:sz="6" w:space="0" w:color="000000"/>
-              <w:right w:val="single" w:sz="6" w:space="0" w:color="000000"/>
+              <w:top w:val="single" w:color="000000" w:sz="6" w:space="0"/>
+              <w:left w:val="single" w:color="000000" w:sz="6" w:space="0"/>
+              <w:bottom w:val="single" w:color="000000" w:sz="6" w:space="0"/>
+              <w:right w:val="single" w:color="000000" w:sz="6" w:space="0"/>
             </w:tcBorders>
           </w:tcPr>
           <w:p>
@@ -2220,9 +3054,9 @@
             <w:tcW w:w="1908" w:type="dxa"/>
             <w:vMerge/>
             <w:tcBorders>
-              <w:top w:val="single" w:sz="6" w:space="0" w:color="000000"/>
-              <w:left w:val="single" w:sz="6" w:space="0" w:color="000000"/>
-              <w:bottom w:val="single" w:sz="6" w:space="0" w:color="000000"/>
+              <w:top w:val="single" w:color="000000" w:sz="6" w:space="0"/>
+              <w:left w:val="single" w:color="000000" w:sz="6" w:space="0"/>
+              <w:bottom w:val="single" w:color="000000" w:sz="6" w:space="0"/>
             </w:tcBorders>
           </w:tcPr>
           <w:p>
@@ -2236,9 +3070,9 @@
             <w:tcW w:w="3059" w:type="dxa"/>
             <w:gridSpan w:val="2"/>
             <w:tcBorders>
-              <w:top w:val="single" w:sz="6" w:space="0" w:color="000000"/>
-              <w:left w:val="single" w:sz="6" w:space="0" w:color="000000"/>
-              <w:bottom w:val="single" w:sz="6" w:space="0" w:color="000000"/>
+              <w:top w:val="single" w:color="000000" w:sz="6" w:space="0"/>
+              <w:left w:val="single" w:color="000000" w:sz="6" w:space="0"/>
+              <w:bottom w:val="single" w:color="000000" w:sz="6" w:space="0"/>
             </w:tcBorders>
           </w:tcPr>
           <w:p>
@@ -2257,9 +3091,9 @@
           <w:tcPr>
             <w:tcW w:w="1693" w:type="dxa"/>
             <w:tcBorders>
-              <w:top w:val="single" w:sz="6" w:space="0" w:color="000000"/>
-              <w:left w:val="single" w:sz="6" w:space="0" w:color="000000"/>
-              <w:bottom w:val="single" w:sz="6" w:space="0" w:color="000000"/>
+              <w:top w:val="single" w:color="000000" w:sz="6" w:space="0"/>
+              <w:left w:val="single" w:color="000000" w:sz="6" w:space="0"/>
+              <w:bottom w:val="single" w:color="000000" w:sz="6" w:space="0"/>
             </w:tcBorders>
           </w:tcPr>
           <w:p>
@@ -2276,10 +3110,10 @@
           <w:tcPr>
             <w:tcW w:w="3467" w:type="dxa"/>
             <w:tcBorders>
-              <w:top w:val="single" w:sz="6" w:space="0" w:color="000000"/>
-              <w:left w:val="single" w:sz="6" w:space="0" w:color="000000"/>
-              <w:bottom w:val="single" w:sz="6" w:space="0" w:color="000000"/>
-              <w:right w:val="single" w:sz="6" w:space="0" w:color="000000"/>
+              <w:top w:val="single" w:color="000000" w:sz="6" w:space="0"/>
+              <w:left w:val="single" w:color="000000" w:sz="6" w:space="0"/>
+              <w:bottom w:val="single" w:color="000000" w:sz="6" w:space="0"/>
+              <w:right w:val="single" w:color="000000" w:sz="6" w:space="0"/>
             </w:tcBorders>
           </w:tcPr>
           <w:p>
@@ -2337,9 +3171,9 @@
             <w:tcW w:w="3168" w:type="dxa"/>
             <w:gridSpan w:val="2"/>
             <w:tcBorders>
-              <w:top w:val="single" w:sz="6" w:space="0" w:color="000000"/>
-              <w:left w:val="single" w:sz="6" w:space="0" w:color="000000"/>
-              <w:bottom w:val="single" w:sz="6" w:space="0" w:color="000000"/>
+              <w:top w:val="single" w:color="000000" w:sz="6" w:space="0"/>
+              <w:left w:val="single" w:color="000000" w:sz="6" w:space="0"/>
+              <w:bottom w:val="single" w:color="000000" w:sz="6" w:space="0"/>
             </w:tcBorders>
           </w:tcPr>
           <w:p>
@@ -2362,10 +3196,10 @@
             <w:tcW w:w="6959" w:type="dxa"/>
             <w:gridSpan w:val="3"/>
             <w:tcBorders>
-              <w:top w:val="single" w:sz="6" w:space="0" w:color="000000"/>
-              <w:left w:val="single" w:sz="6" w:space="0" w:color="000000"/>
-              <w:bottom w:val="single" w:sz="6" w:space="0" w:color="000000"/>
-              <w:right w:val="single" w:sz="6" w:space="0" w:color="000000"/>
+              <w:top w:val="single" w:color="000000" w:sz="6" w:space="0"/>
+              <w:left w:val="single" w:color="000000" w:sz="6" w:space="0"/>
+              <w:bottom w:val="single" w:color="000000" w:sz="6" w:space="0"/>
+              <w:right w:val="single" w:color="000000" w:sz="6" w:space="0"/>
             </w:tcBorders>
           </w:tcPr>
           <w:p>
@@ -2398,9 +3232,9 @@
           <w:tcPr>
             <w:tcW w:w="1908" w:type="dxa"/>
             <w:tcBorders>
-              <w:top w:val="single" w:sz="6" w:space="0" w:color="000000"/>
-              <w:left w:val="single" w:sz="6" w:space="0" w:color="000000"/>
-              <w:bottom w:val="single" w:sz="6" w:space="0" w:color="000000"/>
+              <w:top w:val="single" w:color="000000" w:sz="6" w:space="0"/>
+              <w:left w:val="single" w:color="000000" w:sz="6" w:space="0"/>
+              <w:bottom w:val="single" w:color="000000" w:sz="6" w:space="0"/>
             </w:tcBorders>
           </w:tcPr>
           <w:p>
@@ -2423,10 +3257,10 @@
             <w:tcW w:w="8219" w:type="dxa"/>
             <w:gridSpan w:val="4"/>
             <w:tcBorders>
-              <w:top w:val="single" w:sz="6" w:space="0" w:color="000000"/>
-              <w:left w:val="single" w:sz="6" w:space="0" w:color="000000"/>
-              <w:bottom w:val="single" w:sz="6" w:space="0" w:color="000000"/>
-              <w:right w:val="single" w:sz="6" w:space="0" w:color="000000"/>
+              <w:top w:val="single" w:color="000000" w:sz="6" w:space="0"/>
+              <w:left w:val="single" w:color="000000" w:sz="6" w:space="0"/>
+              <w:bottom w:val="single" w:color="000000" w:sz="6" w:space="0"/>
+              <w:right w:val="single" w:color="000000" w:sz="6" w:space="0"/>
             </w:tcBorders>
           </w:tcPr>
           <w:p>
@@ -2469,9 +3303,9 @@
           <w:tcPr>
             <w:tcW w:w="1908" w:type="dxa"/>
             <w:tcBorders>
-              <w:top w:val="single" w:sz="6" w:space="0" w:color="000000"/>
-              <w:left w:val="single" w:sz="6" w:space="0" w:color="000000"/>
-              <w:bottom w:val="single" w:sz="6" w:space="0" w:color="000000"/>
+              <w:top w:val="single" w:color="000000" w:sz="6" w:space="0"/>
+              <w:left w:val="single" w:color="000000" w:sz="6" w:space="0"/>
+              <w:bottom w:val="single" w:color="000000" w:sz="6" w:space="0"/>
             </w:tcBorders>
           </w:tcPr>
           <w:p>
@@ -2494,10 +3328,10 @@
             <w:tcW w:w="8219" w:type="dxa"/>
             <w:gridSpan w:val="4"/>
             <w:tcBorders>
-              <w:top w:val="single" w:sz="6" w:space="0" w:color="000000"/>
-              <w:left w:val="single" w:sz="6" w:space="0" w:color="000000"/>
-              <w:bottom w:val="single" w:sz="6" w:space="0" w:color="000000"/>
-              <w:right w:val="single" w:sz="6" w:space="0" w:color="000000"/>
+              <w:top w:val="single" w:color="000000" w:sz="6" w:space="0"/>
+              <w:left w:val="single" w:color="000000" w:sz="6" w:space="0"/>
+              <w:bottom w:val="single" w:color="000000" w:sz="6" w:space="0"/>
+              <w:right w:val="single" w:color="000000" w:sz="6" w:space="0"/>
             </w:tcBorders>
           </w:tcPr>
           <w:p>
@@ -2530,9 +3364,9 @@
             <w:tcW w:w="1908" w:type="dxa"/>
             <w:vMerge w:val="restart"/>
             <w:tcBorders>
-              <w:top w:val="single" w:sz="6" w:space="0" w:color="000000"/>
-              <w:left w:val="single" w:sz="6" w:space="0" w:color="000000"/>
-              <w:bottom w:val="single" w:sz="6" w:space="0" w:color="000000"/>
+              <w:top w:val="single" w:color="000000" w:sz="6" w:space="0"/>
+              <w:left w:val="single" w:color="000000" w:sz="6" w:space="0"/>
+              <w:bottom w:val="single" w:color="000000" w:sz="6" w:space="0"/>
             </w:tcBorders>
           </w:tcPr>
           <w:p>
@@ -2561,9 +3395,9 @@
             <w:tcW w:w="3059" w:type="dxa"/>
             <w:gridSpan w:val="2"/>
             <w:tcBorders>
-              <w:top w:val="single" w:sz="6" w:space="0" w:color="000000"/>
-              <w:left w:val="single" w:sz="6" w:space="0" w:color="000000"/>
-              <w:bottom w:val="single" w:sz="6" w:space="0" w:color="000000"/>
+              <w:top w:val="single" w:color="000000" w:sz="6" w:space="0"/>
+              <w:left w:val="single" w:color="000000" w:sz="6" w:space="0"/>
+              <w:bottom w:val="single" w:color="000000" w:sz="6" w:space="0"/>
             </w:tcBorders>
           </w:tcPr>
           <w:p>
@@ -2585,9 +3419,9 @@
           <w:tcPr>
             <w:tcW w:w="1693" w:type="dxa"/>
             <w:tcBorders>
-              <w:top w:val="single" w:sz="6" w:space="0" w:color="000000"/>
-              <w:left w:val="single" w:sz="6" w:space="0" w:color="000000"/>
-              <w:bottom w:val="single" w:sz="6" w:space="0" w:color="000000"/>
+              <w:top w:val="single" w:color="000000" w:sz="6" w:space="0"/>
+              <w:left w:val="single" w:color="000000" w:sz="6" w:space="0"/>
+              <w:bottom w:val="single" w:color="000000" w:sz="6" w:space="0"/>
             </w:tcBorders>
           </w:tcPr>
           <w:p>
@@ -2609,10 +3443,10 @@
           <w:tcPr>
             <w:tcW w:w="3467" w:type="dxa"/>
             <w:tcBorders>
-              <w:top w:val="single" w:sz="6" w:space="0" w:color="000000"/>
-              <w:left w:val="single" w:sz="6" w:space="0" w:color="000000"/>
-              <w:bottom w:val="single" w:sz="6" w:space="0" w:color="000000"/>
-              <w:right w:val="single" w:sz="6" w:space="0" w:color="000000"/>
+              <w:top w:val="single" w:color="000000" w:sz="6" w:space="0"/>
+              <w:left w:val="single" w:color="000000" w:sz="6" w:space="0"/>
+              <w:bottom w:val="single" w:color="000000" w:sz="6" w:space="0"/>
+              <w:right w:val="single" w:color="000000" w:sz="6" w:space="0"/>
             </w:tcBorders>
           </w:tcPr>
           <w:p>
@@ -2641,9 +3475,9 @@
             <w:tcW w:w="1908" w:type="dxa"/>
             <w:vMerge/>
             <w:tcBorders>
-              <w:top w:val="single" w:sz="6" w:space="0" w:color="000000"/>
-              <w:left w:val="single" w:sz="6" w:space="0" w:color="000000"/>
-              <w:bottom w:val="single" w:sz="6" w:space="0" w:color="000000"/>
+              <w:top w:val="single" w:color="000000" w:sz="6" w:space="0"/>
+              <w:left w:val="single" w:color="000000" w:sz="6" w:space="0"/>
+              <w:bottom w:val="single" w:color="000000" w:sz="6" w:space="0"/>
             </w:tcBorders>
           </w:tcPr>
           <w:p>
@@ -2657,9 +3491,9 @@
             <w:tcW w:w="3059" w:type="dxa"/>
             <w:gridSpan w:val="2"/>
             <w:tcBorders>
-              <w:top w:val="single" w:sz="6" w:space="0" w:color="000000"/>
-              <w:left w:val="single" w:sz="6" w:space="0" w:color="000000"/>
-              <w:bottom w:val="single" w:sz="6" w:space="0" w:color="000000"/>
+              <w:top w:val="single" w:color="000000" w:sz="6" w:space="0"/>
+              <w:left w:val="single" w:color="000000" w:sz="6" w:space="0"/>
+              <w:bottom w:val="single" w:color="000000" w:sz="6" w:space="0"/>
             </w:tcBorders>
           </w:tcPr>
           <w:p>
@@ -2682,9 +3516,9 @@
           <w:tcPr>
             <w:tcW w:w="1693" w:type="dxa"/>
             <w:tcBorders>
-              <w:top w:val="single" w:sz="6" w:space="0" w:color="000000"/>
-              <w:left w:val="single" w:sz="6" w:space="0" w:color="000000"/>
-              <w:bottom w:val="single" w:sz="6" w:space="0" w:color="000000"/>
+              <w:top w:val="single" w:color="000000" w:sz="6" w:space="0"/>
+              <w:left w:val="single" w:color="000000" w:sz="6" w:space="0"/>
+              <w:bottom w:val="single" w:color="000000" w:sz="6" w:space="0"/>
             </w:tcBorders>
           </w:tcPr>
           <w:p>
@@ -2697,10 +3531,10 @@
           <w:tcPr>
             <w:tcW w:w="3467" w:type="dxa"/>
             <w:tcBorders>
-              <w:top w:val="single" w:sz="6" w:space="0" w:color="000000"/>
-              <w:left w:val="single" w:sz="6" w:space="0" w:color="000000"/>
-              <w:bottom w:val="single" w:sz="6" w:space="0" w:color="000000"/>
-              <w:right w:val="single" w:sz="6" w:space="0" w:color="000000"/>
+              <w:top w:val="single" w:color="000000" w:sz="6" w:space="0"/>
+              <w:left w:val="single" w:color="000000" w:sz="6" w:space="0"/>
+              <w:bottom w:val="single" w:color="000000" w:sz="6" w:space="0"/>
+              <w:right w:val="single" w:color="000000" w:sz="6" w:space="0"/>
             </w:tcBorders>
           </w:tcPr>
           <w:p>
@@ -2720,9 +3554,9 @@
             <w:tcW w:w="1908" w:type="dxa"/>
             <w:vMerge/>
             <w:tcBorders>
-              <w:top w:val="single" w:sz="6" w:space="0" w:color="000000"/>
-              <w:left w:val="single" w:sz="6" w:space="0" w:color="000000"/>
-              <w:bottom w:val="single" w:sz="6" w:space="0" w:color="000000"/>
+              <w:top w:val="single" w:color="000000" w:sz="6" w:space="0"/>
+              <w:left w:val="single" w:color="000000" w:sz="6" w:space="0"/>
+              <w:bottom w:val="single" w:color="000000" w:sz="6" w:space="0"/>
             </w:tcBorders>
           </w:tcPr>
           <w:p>
@@ -2736,9 +3570,9 @@
             <w:tcW w:w="3059" w:type="dxa"/>
             <w:gridSpan w:val="2"/>
             <w:tcBorders>
-              <w:top w:val="single" w:sz="6" w:space="0" w:color="000000"/>
-              <w:left w:val="single" w:sz="6" w:space="0" w:color="000000"/>
-              <w:bottom w:val="single" w:sz="6" w:space="0" w:color="000000"/>
+              <w:top w:val="single" w:color="000000" w:sz="6" w:space="0"/>
+              <w:left w:val="single" w:color="000000" w:sz="6" w:space="0"/>
+              <w:bottom w:val="single" w:color="000000" w:sz="6" w:space="0"/>
             </w:tcBorders>
           </w:tcPr>
           <w:p>
@@ -2757,9 +3591,9 @@
           <w:tcPr>
             <w:tcW w:w="1693" w:type="dxa"/>
             <w:tcBorders>
-              <w:top w:val="single" w:sz="6" w:space="0" w:color="000000"/>
-              <w:left w:val="single" w:sz="6" w:space="0" w:color="000000"/>
-              <w:bottom w:val="single" w:sz="6" w:space="0" w:color="000000"/>
+              <w:top w:val="single" w:color="000000" w:sz="6" w:space="0"/>
+              <w:left w:val="single" w:color="000000" w:sz="6" w:space="0"/>
+              <w:bottom w:val="single" w:color="000000" w:sz="6" w:space="0"/>
             </w:tcBorders>
           </w:tcPr>
           <w:p>
@@ -2776,10 +3610,10 @@
           <w:tcPr>
             <w:tcW w:w="3467" w:type="dxa"/>
             <w:tcBorders>
-              <w:top w:val="single" w:sz="6" w:space="0" w:color="000000"/>
-              <w:left w:val="single" w:sz="6" w:space="0" w:color="000000"/>
-              <w:bottom w:val="single" w:sz="6" w:space="0" w:color="000000"/>
-              <w:right w:val="single" w:sz="6" w:space="0" w:color="000000"/>
+              <w:top w:val="single" w:color="000000" w:sz="6" w:space="0"/>
+              <w:left w:val="single" w:color="000000" w:sz="6" w:space="0"/>
+              <w:bottom w:val="single" w:color="000000" w:sz="6" w:space="0"/>
+              <w:right w:val="single" w:color="000000" w:sz="6" w:space="0"/>
             </w:tcBorders>
           </w:tcPr>
           <w:p>
@@ -2875,9 +3709,9 @@
             <w:tcW w:w="3168" w:type="dxa"/>
             <w:gridSpan w:val="2"/>
             <w:tcBorders>
-              <w:top w:val="single" w:sz="6" w:space="0" w:color="000000"/>
-              <w:left w:val="single" w:sz="6" w:space="0" w:color="000000"/>
-              <w:bottom w:val="single" w:sz="6" w:space="0" w:color="000000"/>
+              <w:top w:val="single" w:color="000000" w:sz="6" w:space="0"/>
+              <w:left w:val="single" w:color="000000" w:sz="6" w:space="0"/>
+              <w:bottom w:val="single" w:color="000000" w:sz="6" w:space="0"/>
             </w:tcBorders>
           </w:tcPr>
           <w:p>
@@ -2901,10 +3735,10 @@
             <w:tcW w:w="6959" w:type="dxa"/>
             <w:gridSpan w:val="3"/>
             <w:tcBorders>
-              <w:top w:val="single" w:sz="6" w:space="0" w:color="000000"/>
-              <w:left w:val="single" w:sz="6" w:space="0" w:color="000000"/>
-              <w:bottom w:val="single" w:sz="6" w:space="0" w:color="000000"/>
-              <w:right w:val="single" w:sz="6" w:space="0" w:color="000000"/>
+              <w:top w:val="single" w:color="000000" w:sz="6" w:space="0"/>
+              <w:left w:val="single" w:color="000000" w:sz="6" w:space="0"/>
+              <w:bottom w:val="single" w:color="000000" w:sz="6" w:space="0"/>
+              <w:right w:val="single" w:color="000000" w:sz="6" w:space="0"/>
             </w:tcBorders>
           </w:tcPr>
           <w:p>
@@ -2937,9 +3771,9 @@
           <w:tcPr>
             <w:tcW w:w="1908" w:type="dxa"/>
             <w:tcBorders>
-              <w:top w:val="single" w:sz="6" w:space="0" w:color="000000"/>
-              <w:left w:val="single" w:sz="6" w:space="0" w:color="000000"/>
-              <w:bottom w:val="single" w:sz="6" w:space="0" w:color="000000"/>
+              <w:top w:val="single" w:color="000000" w:sz="6" w:space="0"/>
+              <w:left w:val="single" w:color="000000" w:sz="6" w:space="0"/>
+              <w:bottom w:val="single" w:color="000000" w:sz="6" w:space="0"/>
             </w:tcBorders>
           </w:tcPr>
           <w:p>
@@ -2962,10 +3796,10 @@
             <w:tcW w:w="8219" w:type="dxa"/>
             <w:gridSpan w:val="4"/>
             <w:tcBorders>
-              <w:top w:val="single" w:sz="6" w:space="0" w:color="000000"/>
-              <w:left w:val="single" w:sz="6" w:space="0" w:color="000000"/>
-              <w:bottom w:val="single" w:sz="6" w:space="0" w:color="000000"/>
-              <w:right w:val="single" w:sz="6" w:space="0" w:color="000000"/>
+              <w:top w:val="single" w:color="000000" w:sz="6" w:space="0"/>
+              <w:left w:val="single" w:color="000000" w:sz="6" w:space="0"/>
+              <w:bottom w:val="single" w:color="000000" w:sz="6" w:space="0"/>
+              <w:right w:val="single" w:color="000000" w:sz="6" w:space="0"/>
             </w:tcBorders>
           </w:tcPr>
           <w:p>
@@ -3008,9 +3842,9 @@
           <w:tcPr>
             <w:tcW w:w="1908" w:type="dxa"/>
             <w:tcBorders>
-              <w:top w:val="single" w:sz="6" w:space="0" w:color="000000"/>
-              <w:left w:val="single" w:sz="6" w:space="0" w:color="000000"/>
-              <w:bottom w:val="single" w:sz="6" w:space="0" w:color="000000"/>
+              <w:top w:val="single" w:color="000000" w:sz="6" w:space="0"/>
+              <w:left w:val="single" w:color="000000" w:sz="6" w:space="0"/>
+              <w:bottom w:val="single" w:color="000000" w:sz="6" w:space="0"/>
             </w:tcBorders>
           </w:tcPr>
           <w:p>
@@ -3033,10 +3867,10 @@
             <w:tcW w:w="8219" w:type="dxa"/>
             <w:gridSpan w:val="4"/>
             <w:tcBorders>
-              <w:top w:val="single" w:sz="6" w:space="0" w:color="000000"/>
-              <w:left w:val="single" w:sz="6" w:space="0" w:color="000000"/>
-              <w:bottom w:val="single" w:sz="6" w:space="0" w:color="000000"/>
-              <w:right w:val="single" w:sz="6" w:space="0" w:color="000000"/>
+              <w:top w:val="single" w:color="000000" w:sz="6" w:space="0"/>
+              <w:left w:val="single" w:color="000000" w:sz="6" w:space="0"/>
+              <w:bottom w:val="single" w:color="000000" w:sz="6" w:space="0"/>
+              <w:right w:val="single" w:color="000000" w:sz="6" w:space="0"/>
             </w:tcBorders>
           </w:tcPr>
           <w:p>
@@ -3069,9 +3903,9 @@
             <w:tcW w:w="1908" w:type="dxa"/>
             <w:vMerge w:val="restart"/>
             <w:tcBorders>
-              <w:top w:val="single" w:sz="6" w:space="0" w:color="000000"/>
-              <w:left w:val="single" w:sz="6" w:space="0" w:color="000000"/>
-              <w:bottom w:val="single" w:sz="6" w:space="0" w:color="000000"/>
+              <w:top w:val="single" w:color="000000" w:sz="6" w:space="0"/>
+              <w:left w:val="single" w:color="000000" w:sz="6" w:space="0"/>
+              <w:bottom w:val="single" w:color="000000" w:sz="6" w:space="0"/>
             </w:tcBorders>
           </w:tcPr>
           <w:p>
@@ -3100,9 +3934,9 @@
             <w:tcW w:w="3059" w:type="dxa"/>
             <w:gridSpan w:val="2"/>
             <w:tcBorders>
-              <w:top w:val="single" w:sz="6" w:space="0" w:color="000000"/>
-              <w:left w:val="single" w:sz="6" w:space="0" w:color="000000"/>
-              <w:bottom w:val="single" w:sz="6" w:space="0" w:color="000000"/>
+              <w:top w:val="single" w:color="000000" w:sz="6" w:space="0"/>
+              <w:left w:val="single" w:color="000000" w:sz="6" w:space="0"/>
+              <w:bottom w:val="single" w:color="000000" w:sz="6" w:space="0"/>
             </w:tcBorders>
           </w:tcPr>
           <w:p>
@@ -3124,9 +3958,9 @@
           <w:tcPr>
             <w:tcW w:w="1693" w:type="dxa"/>
             <w:tcBorders>
-              <w:top w:val="single" w:sz="6" w:space="0" w:color="000000"/>
-              <w:left w:val="single" w:sz="6" w:space="0" w:color="000000"/>
-              <w:bottom w:val="single" w:sz="6" w:space="0" w:color="000000"/>
+              <w:top w:val="single" w:color="000000" w:sz="6" w:space="0"/>
+              <w:left w:val="single" w:color="000000" w:sz="6" w:space="0"/>
+              <w:bottom w:val="single" w:color="000000" w:sz="6" w:space="0"/>
             </w:tcBorders>
           </w:tcPr>
           <w:p>
@@ -3148,10 +3982,10 @@
           <w:tcPr>
             <w:tcW w:w="3467" w:type="dxa"/>
             <w:tcBorders>
-              <w:top w:val="single" w:sz="6" w:space="0" w:color="000000"/>
-              <w:left w:val="single" w:sz="6" w:space="0" w:color="000000"/>
-              <w:bottom w:val="single" w:sz="6" w:space="0" w:color="000000"/>
-              <w:right w:val="single" w:sz="6" w:space="0" w:color="000000"/>
+              <w:top w:val="single" w:color="000000" w:sz="6" w:space="0"/>
+              <w:left w:val="single" w:color="000000" w:sz="6" w:space="0"/>
+              <w:bottom w:val="single" w:color="000000" w:sz="6" w:space="0"/>
+              <w:right w:val="single" w:color="000000" w:sz="6" w:space="0"/>
             </w:tcBorders>
           </w:tcPr>
           <w:p>
@@ -3180,9 +4014,9 @@
             <w:tcW w:w="1908" w:type="dxa"/>
             <w:vMerge/>
             <w:tcBorders>
-              <w:top w:val="single" w:sz="6" w:space="0" w:color="000000"/>
-              <w:left w:val="single" w:sz="6" w:space="0" w:color="000000"/>
-              <w:bottom w:val="single" w:sz="6" w:space="0" w:color="000000"/>
+              <w:top w:val="single" w:color="000000" w:sz="6" w:space="0"/>
+              <w:left w:val="single" w:color="000000" w:sz="6" w:space="0"/>
+              <w:bottom w:val="single" w:color="000000" w:sz="6" w:space="0"/>
             </w:tcBorders>
           </w:tcPr>
           <w:p>
@@ -3196,9 +4030,9 @@
             <w:tcW w:w="3059" w:type="dxa"/>
             <w:gridSpan w:val="2"/>
             <w:tcBorders>
-              <w:top w:val="single" w:sz="6" w:space="0" w:color="000000"/>
-              <w:left w:val="single" w:sz="6" w:space="0" w:color="000000"/>
-              <w:bottom w:val="single" w:sz="6" w:space="0" w:color="000000"/>
+              <w:top w:val="single" w:color="000000" w:sz="6" w:space="0"/>
+              <w:left w:val="single" w:color="000000" w:sz="6" w:space="0"/>
+              <w:bottom w:val="single" w:color="000000" w:sz="6" w:space="0"/>
             </w:tcBorders>
           </w:tcPr>
           <w:p>
@@ -3221,9 +4055,9 @@
           <w:tcPr>
             <w:tcW w:w="1693" w:type="dxa"/>
             <w:tcBorders>
-              <w:top w:val="single" w:sz="6" w:space="0" w:color="000000"/>
-              <w:left w:val="single" w:sz="6" w:space="0" w:color="000000"/>
-              <w:bottom w:val="single" w:sz="6" w:space="0" w:color="000000"/>
+              <w:top w:val="single" w:color="000000" w:sz="6" w:space="0"/>
+              <w:left w:val="single" w:color="000000" w:sz="6" w:space="0"/>
+              <w:bottom w:val="single" w:color="000000" w:sz="6" w:space="0"/>
             </w:tcBorders>
           </w:tcPr>
           <w:p>
@@ -3236,10 +4070,10 @@
           <w:tcPr>
             <w:tcW w:w="3467" w:type="dxa"/>
             <w:tcBorders>
-              <w:top w:val="single" w:sz="6" w:space="0" w:color="000000"/>
-              <w:left w:val="single" w:sz="6" w:space="0" w:color="000000"/>
-              <w:bottom w:val="single" w:sz="6" w:space="0" w:color="000000"/>
-              <w:right w:val="single" w:sz="6" w:space="0" w:color="000000"/>
+              <w:top w:val="single" w:color="000000" w:sz="6" w:space="0"/>
+              <w:left w:val="single" w:color="000000" w:sz="6" w:space="0"/>
+              <w:bottom w:val="single" w:color="000000" w:sz="6" w:space="0"/>
+              <w:right w:val="single" w:color="000000" w:sz="6" w:space="0"/>
             </w:tcBorders>
           </w:tcPr>
           <w:p>
@@ -3259,9 +4093,9 @@
             <w:tcW w:w="1908" w:type="dxa"/>
             <w:vMerge/>
             <w:tcBorders>
-              <w:top w:val="single" w:sz="6" w:space="0" w:color="000000"/>
-              <w:left w:val="single" w:sz="6" w:space="0" w:color="000000"/>
-              <w:bottom w:val="single" w:sz="6" w:space="0" w:color="000000"/>
+              <w:top w:val="single" w:color="000000" w:sz="6" w:space="0"/>
+              <w:left w:val="single" w:color="000000" w:sz="6" w:space="0"/>
+              <w:bottom w:val="single" w:color="000000" w:sz="6" w:space="0"/>
             </w:tcBorders>
           </w:tcPr>
           <w:p>
@@ -3275,9 +4109,9 @@
             <w:tcW w:w="3059" w:type="dxa"/>
             <w:gridSpan w:val="2"/>
             <w:tcBorders>
-              <w:top w:val="single" w:sz="6" w:space="0" w:color="000000"/>
-              <w:left w:val="single" w:sz="6" w:space="0" w:color="000000"/>
-              <w:bottom w:val="single" w:sz="6" w:space="0" w:color="000000"/>
+              <w:top w:val="single" w:color="000000" w:sz="6" w:space="0"/>
+              <w:left w:val="single" w:color="000000" w:sz="6" w:space="0"/>
+              <w:bottom w:val="single" w:color="000000" w:sz="6" w:space="0"/>
             </w:tcBorders>
           </w:tcPr>
           <w:p>
@@ -3296,9 +4130,9 @@
           <w:tcPr>
             <w:tcW w:w="1693" w:type="dxa"/>
             <w:tcBorders>
-              <w:top w:val="single" w:sz="6" w:space="0" w:color="000000"/>
-              <w:left w:val="single" w:sz="6" w:space="0" w:color="000000"/>
-              <w:bottom w:val="single" w:sz="6" w:space="0" w:color="000000"/>
+              <w:top w:val="single" w:color="000000" w:sz="6" w:space="0"/>
+              <w:left w:val="single" w:color="000000" w:sz="6" w:space="0"/>
+              <w:bottom w:val="single" w:color="000000" w:sz="6" w:space="0"/>
             </w:tcBorders>
           </w:tcPr>
           <w:p>
@@ -3315,10 +4149,10 @@
           <w:tcPr>
             <w:tcW w:w="3467" w:type="dxa"/>
             <w:tcBorders>
-              <w:top w:val="single" w:sz="6" w:space="0" w:color="000000"/>
-              <w:left w:val="single" w:sz="6" w:space="0" w:color="000000"/>
-              <w:bottom w:val="single" w:sz="6" w:space="0" w:color="000000"/>
-              <w:right w:val="single" w:sz="6" w:space="0" w:color="000000"/>
+              <w:top w:val="single" w:color="000000" w:sz="6" w:space="0"/>
+              <w:left w:val="single" w:color="000000" w:sz="6" w:space="0"/>
+              <w:bottom w:val="single" w:color="000000" w:sz="6" w:space="0"/>
+              <w:right w:val="single" w:color="000000" w:sz="6" w:space="0"/>
             </w:tcBorders>
           </w:tcPr>
           <w:p>
@@ -3376,9 +4210,9 @@
             <w:tcW w:w="3168" w:type="dxa"/>
             <w:gridSpan w:val="2"/>
             <w:tcBorders>
-              <w:top w:val="single" w:sz="6" w:space="0" w:color="000000"/>
-              <w:left w:val="single" w:sz="6" w:space="0" w:color="000000"/>
-              <w:bottom w:val="single" w:sz="6" w:space="0" w:color="000000"/>
+              <w:top w:val="single" w:color="000000" w:sz="6" w:space="0"/>
+              <w:left w:val="single" w:color="000000" w:sz="6" w:space="0"/>
+              <w:bottom w:val="single" w:color="000000" w:sz="6" w:space="0"/>
             </w:tcBorders>
           </w:tcPr>
           <w:p>
@@ -3401,10 +4235,10 @@
             <w:tcW w:w="6959" w:type="dxa"/>
             <w:gridSpan w:val="3"/>
             <w:tcBorders>
-              <w:top w:val="single" w:sz="6" w:space="0" w:color="000000"/>
-              <w:left w:val="single" w:sz="6" w:space="0" w:color="000000"/>
-              <w:bottom w:val="single" w:sz="6" w:space="0" w:color="000000"/>
-              <w:right w:val="single" w:sz="6" w:space="0" w:color="000000"/>
+              <w:top w:val="single" w:color="000000" w:sz="6" w:space="0"/>
+              <w:left w:val="single" w:color="000000" w:sz="6" w:space="0"/>
+              <w:bottom w:val="single" w:color="000000" w:sz="6" w:space="0"/>
+              <w:right w:val="single" w:color="000000" w:sz="6" w:space="0"/>
             </w:tcBorders>
           </w:tcPr>
           <w:p>
@@ -3437,9 +4271,9 @@
           <w:tcPr>
             <w:tcW w:w="1908" w:type="dxa"/>
             <w:tcBorders>
-              <w:top w:val="single" w:sz="6" w:space="0" w:color="000000"/>
-              <w:left w:val="single" w:sz="6" w:space="0" w:color="000000"/>
-              <w:bottom w:val="single" w:sz="6" w:space="0" w:color="000000"/>
+              <w:top w:val="single" w:color="000000" w:sz="6" w:space="0"/>
+              <w:left w:val="single" w:color="000000" w:sz="6" w:space="0"/>
+              <w:bottom w:val="single" w:color="000000" w:sz="6" w:space="0"/>
             </w:tcBorders>
           </w:tcPr>
           <w:p>
@@ -3462,10 +4296,10 @@
             <w:tcW w:w="8219" w:type="dxa"/>
             <w:gridSpan w:val="4"/>
             <w:tcBorders>
-              <w:top w:val="single" w:sz="6" w:space="0" w:color="000000"/>
-              <w:left w:val="single" w:sz="6" w:space="0" w:color="000000"/>
-              <w:bottom w:val="single" w:sz="6" w:space="0" w:color="000000"/>
-              <w:right w:val="single" w:sz="6" w:space="0" w:color="000000"/>
+              <w:top w:val="single" w:color="000000" w:sz="6" w:space="0"/>
+              <w:left w:val="single" w:color="000000" w:sz="6" w:space="0"/>
+              <w:bottom w:val="single" w:color="000000" w:sz="6" w:space="0"/>
+              <w:right w:val="single" w:color="000000" w:sz="6" w:space="0"/>
             </w:tcBorders>
           </w:tcPr>
           <w:p>
@@ -3508,9 +4342,9 @@
           <w:tcPr>
             <w:tcW w:w="1908" w:type="dxa"/>
             <w:tcBorders>
-              <w:top w:val="single" w:sz="6" w:space="0" w:color="000000"/>
-              <w:left w:val="single" w:sz="6" w:space="0" w:color="000000"/>
-              <w:bottom w:val="single" w:sz="6" w:space="0" w:color="000000"/>
+              <w:top w:val="single" w:color="000000" w:sz="6" w:space="0"/>
+              <w:left w:val="single" w:color="000000" w:sz="6" w:space="0"/>
+              <w:bottom w:val="single" w:color="000000" w:sz="6" w:space="0"/>
             </w:tcBorders>
           </w:tcPr>
           <w:p>
@@ -3533,10 +4367,10 @@
             <w:tcW w:w="8219" w:type="dxa"/>
             <w:gridSpan w:val="4"/>
             <w:tcBorders>
-              <w:top w:val="single" w:sz="6" w:space="0" w:color="000000"/>
-              <w:left w:val="single" w:sz="6" w:space="0" w:color="000000"/>
-              <w:bottom w:val="single" w:sz="6" w:space="0" w:color="000000"/>
-              <w:right w:val="single" w:sz="6" w:space="0" w:color="000000"/>
+              <w:top w:val="single" w:color="000000" w:sz="6" w:space="0"/>
+              <w:left w:val="single" w:color="000000" w:sz="6" w:space="0"/>
+              <w:bottom w:val="single" w:color="000000" w:sz="6" w:space="0"/>
+              <w:right w:val="single" w:color="000000" w:sz="6" w:space="0"/>
             </w:tcBorders>
           </w:tcPr>
           <w:p>
@@ -3569,9 +4403,9 @@
             <w:tcW w:w="1908" w:type="dxa"/>
             <w:vMerge w:val="restart"/>
             <w:tcBorders>
-              <w:top w:val="single" w:sz="6" w:space="0" w:color="000000"/>
-              <w:left w:val="single" w:sz="6" w:space="0" w:color="000000"/>
-              <w:bottom w:val="single" w:sz="6" w:space="0" w:color="000000"/>
+              <w:top w:val="single" w:color="000000" w:sz="6" w:space="0"/>
+              <w:left w:val="single" w:color="000000" w:sz="6" w:space="0"/>
+              <w:bottom w:val="single" w:color="000000" w:sz="6" w:space="0"/>
             </w:tcBorders>
           </w:tcPr>
           <w:p>
@@ -3600,9 +4434,9 @@
             <w:tcW w:w="3059" w:type="dxa"/>
             <w:gridSpan w:val="2"/>
             <w:tcBorders>
-              <w:top w:val="single" w:sz="6" w:space="0" w:color="000000"/>
-              <w:left w:val="single" w:sz="6" w:space="0" w:color="000000"/>
-              <w:bottom w:val="single" w:sz="6" w:space="0" w:color="000000"/>
+              <w:top w:val="single" w:color="000000" w:sz="6" w:space="0"/>
+              <w:left w:val="single" w:color="000000" w:sz="6" w:space="0"/>
+              <w:bottom w:val="single" w:color="000000" w:sz="6" w:space="0"/>
             </w:tcBorders>
           </w:tcPr>
           <w:p>
@@ -3624,9 +4458,9 @@
           <w:tcPr>
             <w:tcW w:w="1693" w:type="dxa"/>
             <w:tcBorders>
-              <w:top w:val="single" w:sz="6" w:space="0" w:color="000000"/>
-              <w:left w:val="single" w:sz="6" w:space="0" w:color="000000"/>
-              <w:bottom w:val="single" w:sz="6" w:space="0" w:color="000000"/>
+              <w:top w:val="single" w:color="000000" w:sz="6" w:space="0"/>
+              <w:left w:val="single" w:color="000000" w:sz="6" w:space="0"/>
+              <w:bottom w:val="single" w:color="000000" w:sz="6" w:space="0"/>
             </w:tcBorders>
           </w:tcPr>
           <w:p>
@@ -3648,10 +4482,10 @@
           <w:tcPr>
             <w:tcW w:w="3467" w:type="dxa"/>
             <w:tcBorders>
-              <w:top w:val="single" w:sz="6" w:space="0" w:color="000000"/>
-              <w:left w:val="single" w:sz="6" w:space="0" w:color="000000"/>
-              <w:bottom w:val="single" w:sz="6" w:space="0" w:color="000000"/>
-              <w:right w:val="single" w:sz="6" w:space="0" w:color="000000"/>
+              <w:top w:val="single" w:color="000000" w:sz="6" w:space="0"/>
+              <w:left w:val="single" w:color="000000" w:sz="6" w:space="0"/>
+              <w:bottom w:val="single" w:color="000000" w:sz="6" w:space="0"/>
+              <w:right w:val="single" w:color="000000" w:sz="6" w:space="0"/>
             </w:tcBorders>
           </w:tcPr>
           <w:p>
@@ -3680,9 +4514,9 @@
             <w:tcW w:w="1908" w:type="dxa"/>
             <w:vMerge/>
             <w:tcBorders>
-              <w:top w:val="single" w:sz="6" w:space="0" w:color="000000"/>
-              <w:left w:val="single" w:sz="6" w:space="0" w:color="000000"/>
-              <w:bottom w:val="single" w:sz="6" w:space="0" w:color="000000"/>
+              <w:top w:val="single" w:color="000000" w:sz="6" w:space="0"/>
+              <w:left w:val="single" w:color="000000" w:sz="6" w:space="0"/>
+              <w:bottom w:val="single" w:color="000000" w:sz="6" w:space="0"/>
             </w:tcBorders>
           </w:tcPr>
           <w:p>
@@ -3696,9 +4530,9 @@
             <w:tcW w:w="3059" w:type="dxa"/>
             <w:gridSpan w:val="2"/>
             <w:tcBorders>
-              <w:top w:val="single" w:sz="6" w:space="0" w:color="000000"/>
-              <w:left w:val="single" w:sz="6" w:space="0" w:color="000000"/>
-              <w:bottom w:val="single" w:sz="6" w:space="0" w:color="000000"/>
+              <w:top w:val="single" w:color="000000" w:sz="6" w:space="0"/>
+              <w:left w:val="single" w:color="000000" w:sz="6" w:space="0"/>
+              <w:bottom w:val="single" w:color="000000" w:sz="6" w:space="0"/>
             </w:tcBorders>
           </w:tcPr>
           <w:p>
@@ -3721,9 +4555,9 @@
           <w:tcPr>
             <w:tcW w:w="1693" w:type="dxa"/>
             <w:tcBorders>
-              <w:top w:val="single" w:sz="6" w:space="0" w:color="000000"/>
-              <w:left w:val="single" w:sz="6" w:space="0" w:color="000000"/>
-              <w:bottom w:val="single" w:sz="6" w:space="0" w:color="000000"/>
+              <w:top w:val="single" w:color="000000" w:sz="6" w:space="0"/>
+              <w:left w:val="single" w:color="000000" w:sz="6" w:space="0"/>
+              <w:bottom w:val="single" w:color="000000" w:sz="6" w:space="0"/>
             </w:tcBorders>
           </w:tcPr>
           <w:p>
@@ -3736,10 +4570,10 @@
           <w:tcPr>
             <w:tcW w:w="3467" w:type="dxa"/>
             <w:tcBorders>
-              <w:top w:val="single" w:sz="6" w:space="0" w:color="000000"/>
-              <w:left w:val="single" w:sz="6" w:space="0" w:color="000000"/>
-              <w:bottom w:val="single" w:sz="6" w:space="0" w:color="000000"/>
-              <w:right w:val="single" w:sz="6" w:space="0" w:color="000000"/>
+              <w:top w:val="single" w:color="000000" w:sz="6" w:space="0"/>
+              <w:left w:val="single" w:color="000000" w:sz="6" w:space="0"/>
+              <w:bottom w:val="single" w:color="000000" w:sz="6" w:space="0"/>
+              <w:right w:val="single" w:color="000000" w:sz="6" w:space="0"/>
             </w:tcBorders>
           </w:tcPr>
           <w:p>
@@ -3759,9 +4593,9 @@
             <w:tcW w:w="1908" w:type="dxa"/>
             <w:vMerge/>
             <w:tcBorders>
-              <w:top w:val="single" w:sz="6" w:space="0" w:color="000000"/>
-              <w:left w:val="single" w:sz="6" w:space="0" w:color="000000"/>
-              <w:bottom w:val="single" w:sz="6" w:space="0" w:color="000000"/>
+              <w:top w:val="single" w:color="000000" w:sz="6" w:space="0"/>
+              <w:left w:val="single" w:color="000000" w:sz="6" w:space="0"/>
+              <w:bottom w:val="single" w:color="000000" w:sz="6" w:space="0"/>
             </w:tcBorders>
           </w:tcPr>
           <w:p>
@@ -3775,9 +4609,9 @@
             <w:tcW w:w="3059" w:type="dxa"/>
             <w:gridSpan w:val="2"/>
             <w:tcBorders>
-              <w:top w:val="single" w:sz="6" w:space="0" w:color="000000"/>
-              <w:left w:val="single" w:sz="6" w:space="0" w:color="000000"/>
-              <w:bottom w:val="single" w:sz="6" w:space="0" w:color="000000"/>
+              <w:top w:val="single" w:color="000000" w:sz="6" w:space="0"/>
+              <w:left w:val="single" w:color="000000" w:sz="6" w:space="0"/>
+              <w:bottom w:val="single" w:color="000000" w:sz="6" w:space="0"/>
             </w:tcBorders>
           </w:tcPr>
           <w:p>
@@ -3796,9 +4630,9 @@
           <w:tcPr>
             <w:tcW w:w="1693" w:type="dxa"/>
             <w:tcBorders>
-              <w:top w:val="single" w:sz="6" w:space="0" w:color="000000"/>
-              <w:left w:val="single" w:sz="6" w:space="0" w:color="000000"/>
-              <w:bottom w:val="single" w:sz="6" w:space="0" w:color="000000"/>
+              <w:top w:val="single" w:color="000000" w:sz="6" w:space="0"/>
+              <w:left w:val="single" w:color="000000" w:sz="6" w:space="0"/>
+              <w:bottom w:val="single" w:color="000000" w:sz="6" w:space="0"/>
             </w:tcBorders>
           </w:tcPr>
           <w:p>
@@ -3815,10 +4649,10 @@
           <w:tcPr>
             <w:tcW w:w="3467" w:type="dxa"/>
             <w:tcBorders>
-              <w:top w:val="single" w:sz="6" w:space="0" w:color="000000"/>
-              <w:left w:val="single" w:sz="6" w:space="0" w:color="000000"/>
-              <w:bottom w:val="single" w:sz="6" w:space="0" w:color="000000"/>
-              <w:right w:val="single" w:sz="6" w:space="0" w:color="000000"/>
+              <w:top w:val="single" w:color="000000" w:sz="6" w:space="0"/>
+              <w:left w:val="single" w:color="000000" w:sz="6" w:space="0"/>
+              <w:bottom w:val="single" w:color="000000" w:sz="6" w:space="0"/>
+              <w:right w:val="single" w:color="000000" w:sz="6" w:space="0"/>
             </w:tcBorders>
           </w:tcPr>
           <w:p>
@@ -3844,7 +4678,7 @@
       <w:footerReference w:type="default" r:id="rId8"/>
       <w:headerReference w:type="first" r:id="rId9"/>
       <w:footerReference w:type="first" r:id="rId10"/>
-      <w:pgSz w:w="12240" w:h="15840"/>
+      <w:pgSz w:w="12240" w:h="15840" w:orient="portrait"/>
       <w:pgMar w:top="1440" w:right="1440" w:bottom="1440" w:left="1440" w:header="720" w:footer="720" w:gutter="0"/>
       <w:cols w:space="720"/>
       <w:formProt w:val="0"/>
@@ -3886,7 +4720,7 @@
     <w:pPr>
       <w:pStyle w:val="Rodap"/>
       <w:pBdr>
-        <w:top w:val="single" w:sz="4" w:space="0" w:color="000000"/>
+        <w:top w:val="single" w:color="000000" w:sz="4" w:space="0"/>
       </w:pBdr>
       <w:tabs>
         <w:tab w:val="clear" w:pos="4680"/>
@@ -3907,7 +4741,7 @@
       <w:pStyle w:val="Rodap"/>
       <w:pBdr>
         <w:top w:val="nil"/>
-        <w:bottom w:val="single" w:sz="4" w:space="1" w:color="000000"/>
+        <w:bottom w:val="single" w:color="000000" w:sz="4" w:space="1"/>
       </w:pBdr>
       <w:tabs>
         <w:tab w:val="clear" w:pos="4680"/>
@@ -3974,7 +4808,7 @@
     <w:pPr>
       <w:pStyle w:val="Cabealho"/>
       <w:pBdr>
-        <w:bottom w:val="single" w:sz="4" w:space="1" w:color="000000"/>
+        <w:bottom w:val="single" w:color="000000" w:sz="4" w:space="1"/>
       </w:pBdr>
       <w:tabs>
         <w:tab w:val="clear" w:pos="4680"/>
@@ -4494,7 +5328,7 @@
   <w:docDefaults>
     <w:rPrDefault>
       <w:rPr>
-        <w:rFonts w:ascii="Liberation Serif" w:eastAsia="Noto Sans CJK SC Regular" w:hAnsi="Liberation Serif" w:cs="FreeSans"/>
+        <w:rFonts w:ascii="Liberation Serif" w:hAnsi="Liberation Serif" w:eastAsia="Noto Sans CJK SC Regular" w:cs="FreeSans"/>
         <w:sz w:val="24"/>
         <w:szCs w:val="24"/>
         <w:lang w:val="en-US" w:eastAsia="zh-CN" w:bidi="hi-IN"/>
@@ -4509,14 +5343,14 @@
   <w:latentStyles w:defLockedState="0" w:defUIPriority="99" w:defSemiHidden="0" w:defUnhideWhenUsed="0" w:defQFormat="0" w:count="376">
     <w:lsdException w:name="Normal" w:uiPriority="0" w:qFormat="1"/>
     <w:lsdException w:name="heading 1" w:uiPriority="9" w:qFormat="1"/>
-    <w:lsdException w:name="heading 2" w:semiHidden="1" w:uiPriority="9" w:unhideWhenUsed="1" w:qFormat="1"/>
-    <w:lsdException w:name="heading 3" w:semiHidden="1" w:uiPriority="9" w:unhideWhenUsed="1" w:qFormat="1"/>
-    <w:lsdException w:name="heading 4" w:semiHidden="1" w:uiPriority="9" w:unhideWhenUsed="1" w:qFormat="1"/>
-    <w:lsdException w:name="heading 5" w:semiHidden="1" w:uiPriority="9" w:unhideWhenUsed="1" w:qFormat="1"/>
-    <w:lsdException w:name="heading 6" w:semiHidden="1" w:uiPriority="9" w:unhideWhenUsed="1" w:qFormat="1"/>
-    <w:lsdException w:name="heading 7" w:semiHidden="1" w:uiPriority="9" w:unhideWhenUsed="1" w:qFormat="1"/>
-    <w:lsdException w:name="heading 8" w:semiHidden="1" w:uiPriority="9" w:unhideWhenUsed="1" w:qFormat="1"/>
-    <w:lsdException w:name="heading 9" w:semiHidden="1" w:uiPriority="9" w:unhideWhenUsed="1" w:qFormat="1"/>
+    <w:lsdException w:name="heading 2" w:uiPriority="9" w:semiHidden="1" w:unhideWhenUsed="1" w:qFormat="1"/>
+    <w:lsdException w:name="heading 3" w:uiPriority="9" w:semiHidden="1" w:unhideWhenUsed="1" w:qFormat="1"/>
+    <w:lsdException w:name="heading 4" w:uiPriority="9" w:semiHidden="1" w:unhideWhenUsed="1" w:qFormat="1"/>
+    <w:lsdException w:name="heading 5" w:uiPriority="9" w:semiHidden="1" w:unhideWhenUsed="1" w:qFormat="1"/>
+    <w:lsdException w:name="heading 6" w:uiPriority="9" w:semiHidden="1" w:unhideWhenUsed="1" w:qFormat="1"/>
+    <w:lsdException w:name="heading 7" w:uiPriority="9" w:semiHidden="1" w:unhideWhenUsed="1" w:qFormat="1"/>
+    <w:lsdException w:name="heading 8" w:uiPriority="9" w:semiHidden="1" w:unhideWhenUsed="1" w:qFormat="1"/>
+    <w:lsdException w:name="heading 9" w:uiPriority="9" w:semiHidden="1" w:unhideWhenUsed="1" w:qFormat="1"/>
     <w:lsdException w:name="index 1" w:semiHidden="1" w:unhideWhenUsed="1"/>
     <w:lsdException w:name="index 2" w:semiHidden="1" w:unhideWhenUsed="1"/>
     <w:lsdException w:name="index 3" w:semiHidden="1" w:unhideWhenUsed="1"/>
@@ -4526,22 +5360,22 @@
     <w:lsdException w:name="index 7" w:semiHidden="1" w:unhideWhenUsed="1"/>
     <w:lsdException w:name="index 8" w:semiHidden="1" w:unhideWhenUsed="1"/>
     <w:lsdException w:name="index 9" w:semiHidden="1" w:unhideWhenUsed="1"/>
-    <w:lsdException w:name="toc 1" w:semiHidden="1" w:uiPriority="39" w:unhideWhenUsed="1"/>
-    <w:lsdException w:name="toc 2" w:semiHidden="1" w:uiPriority="39" w:unhideWhenUsed="1"/>
-    <w:lsdException w:name="toc 3" w:semiHidden="1" w:uiPriority="39" w:unhideWhenUsed="1"/>
-    <w:lsdException w:name="toc 4" w:semiHidden="1" w:uiPriority="39" w:unhideWhenUsed="1"/>
-    <w:lsdException w:name="toc 5" w:semiHidden="1" w:uiPriority="39" w:unhideWhenUsed="1"/>
-    <w:lsdException w:name="toc 6" w:semiHidden="1" w:uiPriority="39" w:unhideWhenUsed="1"/>
-    <w:lsdException w:name="toc 7" w:semiHidden="1" w:uiPriority="39" w:unhideWhenUsed="1"/>
-    <w:lsdException w:name="toc 8" w:semiHidden="1" w:uiPriority="39" w:unhideWhenUsed="1"/>
-    <w:lsdException w:name="toc 9" w:semiHidden="1" w:uiPriority="39" w:unhideWhenUsed="1"/>
+    <w:lsdException w:name="toc 1" w:uiPriority="39" w:semiHidden="1" w:unhideWhenUsed="1"/>
+    <w:lsdException w:name="toc 2" w:uiPriority="39" w:semiHidden="1" w:unhideWhenUsed="1"/>
+    <w:lsdException w:name="toc 3" w:uiPriority="39" w:semiHidden="1" w:unhideWhenUsed="1"/>
+    <w:lsdException w:name="toc 4" w:uiPriority="39" w:semiHidden="1" w:unhideWhenUsed="1"/>
+    <w:lsdException w:name="toc 5" w:uiPriority="39" w:semiHidden="1" w:unhideWhenUsed="1"/>
+    <w:lsdException w:name="toc 6" w:uiPriority="39" w:semiHidden="1" w:unhideWhenUsed="1"/>
+    <w:lsdException w:name="toc 7" w:uiPriority="39" w:semiHidden="1" w:unhideWhenUsed="1"/>
+    <w:lsdException w:name="toc 8" w:uiPriority="39" w:semiHidden="1" w:unhideWhenUsed="1"/>
+    <w:lsdException w:name="toc 9" w:uiPriority="39" w:semiHidden="1" w:unhideWhenUsed="1"/>
     <w:lsdException w:name="Normal Indent" w:semiHidden="1" w:unhideWhenUsed="1"/>
     <w:lsdException w:name="footnote text" w:semiHidden="1" w:unhideWhenUsed="1"/>
     <w:lsdException w:name="annotation text" w:semiHidden="1" w:unhideWhenUsed="1"/>
     <w:lsdException w:name="header" w:semiHidden="1" w:unhideWhenUsed="1"/>
     <w:lsdException w:name="footer" w:semiHidden="1" w:unhideWhenUsed="1"/>
     <w:lsdException w:name="index heading" w:semiHidden="1" w:unhideWhenUsed="1"/>
-    <w:lsdException w:name="caption" w:semiHidden="1" w:uiPriority="35" w:unhideWhenUsed="1" w:qFormat="1"/>
+    <w:lsdException w:name="caption" w:uiPriority="35" w:semiHidden="1" w:unhideWhenUsed="1" w:qFormat="1"/>
     <w:lsdException w:name="table of figures" w:semiHidden="1" w:unhideWhenUsed="1"/>
     <w:lsdException w:name="envelope address" w:semiHidden="1" w:unhideWhenUsed="1"/>
     <w:lsdException w:name="envelope return" w:semiHidden="1" w:unhideWhenUsed="1"/>
@@ -4572,7 +5406,7 @@
     <w:lsdException w:name="Title" w:uiPriority="10" w:qFormat="1"/>
     <w:lsdException w:name="Closing" w:semiHidden="1" w:unhideWhenUsed="1"/>
     <w:lsdException w:name="Signature" w:semiHidden="1" w:unhideWhenUsed="1"/>
-    <w:lsdException w:name="Default Paragraph Font" w:semiHidden="1" w:uiPriority="1" w:unhideWhenUsed="1"/>
+    <w:lsdException w:name="Default Paragraph Font" w:uiPriority="1" w:semiHidden="1" w:unhideWhenUsed="1"/>
     <w:lsdException w:name="Body Text" w:semiHidden="1" w:unhideWhenUsed="1"/>
     <w:lsdException w:name="Body Text Indent" w:semiHidden="1" w:unhideWhenUsed="1"/>
     <w:lsdException w:name="List Continue" w:semiHidden="1" w:unhideWhenUsed="1"/>
@@ -4772,8 +5606,8 @@
     <w:lsdException w:name="Subtle Reference" w:uiPriority="31" w:qFormat="1"/>
     <w:lsdException w:name="Intense Reference" w:uiPriority="32" w:qFormat="1"/>
     <w:lsdException w:name="Book Title" w:uiPriority="33" w:qFormat="1"/>
-    <w:lsdException w:name="Bibliography" w:semiHidden="1" w:uiPriority="37" w:unhideWhenUsed="1"/>
-    <w:lsdException w:name="TOC Heading" w:semiHidden="1" w:uiPriority="39" w:unhideWhenUsed="1" w:qFormat="1"/>
+    <w:lsdException w:name="Bibliography" w:uiPriority="37" w:semiHidden="1" w:unhideWhenUsed="1"/>
+    <w:lsdException w:name="TOC Heading" w:uiPriority="39" w:semiHidden="1" w:unhideWhenUsed="1" w:qFormat="1"/>
     <w:lsdException w:name="Plain Table 1" w:uiPriority="41"/>
     <w:lsdException w:name="Plain Table 2" w:uiPriority="42"/>
     <w:lsdException w:name="Plain Table 3" w:uiPriority="43"/>
@@ -4884,7 +5718,7 @@
     <w:lsdException w:name="Unresolved Mention" w:semiHidden="1" w:unhideWhenUsed="1"/>
     <w:lsdException w:name="Smart Link" w:semiHidden="1" w:unhideWhenUsed="1"/>
   </w:latentStyles>
-  <w:style w:type="paragraph" w:default="1" w:styleId="Normal">
+  <w:style w:type="paragraph" w:styleId="Normal" w:default="1">
     <w:name w:val="Normal"/>
     <w:qFormat/>
     <w:pPr>
@@ -4892,7 +5726,7 @@
       <w:spacing w:after="120" w:line="240" w:lineRule="atLeast"/>
     </w:pPr>
     <w:rPr>
-      <w:rFonts w:ascii="Times New Roman" w:eastAsia="Times New Roman" w:hAnsi="Times New Roman" w:cs="Times New Roman"/>
+      <w:rFonts w:ascii="Times New Roman" w:hAnsi="Times New Roman" w:eastAsia="Times New Roman" w:cs="Times New Roman"/>
       <w:szCs w:val="20"/>
       <w:lang w:bidi="ar-SA"/>
     </w:rPr>
@@ -5061,13 +5895,13 @@
       <w:b/>
     </w:rPr>
   </w:style>
-  <w:style w:type="character" w:default="1" w:styleId="Fontepargpadro">
+  <w:style w:type="character" w:styleId="Fontepargpadro" w:default="1">
     <w:name w:val="Default Paragraph Font"/>
     <w:uiPriority w:val="1"/>
     <w:semiHidden/>
     <w:unhideWhenUsed/>
   </w:style>
-  <w:style w:type="table" w:default="1" w:styleId="Tabelanormal">
+  <w:style w:type="table" w:styleId="Tabelanormal" w:default="1">
     <w:name w:val="Normal Table"/>
     <w:uiPriority w:val="99"/>
     <w:semiHidden/>
@@ -5082,208 +5916,208 @@
       </w:tblCellMar>
     </w:tblPr>
   </w:style>
-  <w:style w:type="numbering" w:default="1" w:styleId="Semlista">
+  <w:style w:type="numbering" w:styleId="Semlista" w:default="1">
     <w:name w:val="No List"/>
     <w:uiPriority w:val="99"/>
     <w:semiHidden/>
     <w:unhideWhenUsed/>
   </w:style>
-  <w:style w:type="character" w:customStyle="1" w:styleId="WW8Num1z0">
+  <w:style w:type="character" w:styleId="WW8Num1z0" w:customStyle="1">
     <w:name w:val="WW8Num1z0"/>
     <w:qFormat/>
   </w:style>
-  <w:style w:type="character" w:customStyle="1" w:styleId="WW8Num1z1">
+  <w:style w:type="character" w:styleId="WW8Num1z1" w:customStyle="1">
     <w:name w:val="WW8Num1z1"/>
     <w:qFormat/>
   </w:style>
-  <w:style w:type="character" w:customStyle="1" w:styleId="WW8Num1z2">
+  <w:style w:type="character" w:styleId="WW8Num1z2" w:customStyle="1">
     <w:name w:val="WW8Num1z2"/>
     <w:qFormat/>
   </w:style>
-  <w:style w:type="character" w:customStyle="1" w:styleId="WW8Num1z3">
+  <w:style w:type="character" w:styleId="WW8Num1z3" w:customStyle="1">
     <w:name w:val="WW8Num1z3"/>
     <w:qFormat/>
   </w:style>
-  <w:style w:type="character" w:customStyle="1" w:styleId="WW8Num1z4">
+  <w:style w:type="character" w:styleId="WW8Num1z4" w:customStyle="1">
     <w:name w:val="WW8Num1z4"/>
     <w:qFormat/>
   </w:style>
-  <w:style w:type="character" w:customStyle="1" w:styleId="WW8Num1z5">
+  <w:style w:type="character" w:styleId="WW8Num1z5" w:customStyle="1">
     <w:name w:val="WW8Num1z5"/>
     <w:qFormat/>
   </w:style>
-  <w:style w:type="character" w:customStyle="1" w:styleId="WW8Num1z6">
+  <w:style w:type="character" w:styleId="WW8Num1z6" w:customStyle="1">
     <w:name w:val="WW8Num1z6"/>
     <w:qFormat/>
   </w:style>
-  <w:style w:type="character" w:customStyle="1" w:styleId="WW8Num1z7">
+  <w:style w:type="character" w:styleId="WW8Num1z7" w:customStyle="1">
     <w:name w:val="WW8Num1z7"/>
     <w:qFormat/>
   </w:style>
-  <w:style w:type="character" w:customStyle="1" w:styleId="WW8Num1z8">
+  <w:style w:type="character" w:styleId="WW8Num1z8" w:customStyle="1">
     <w:name w:val="WW8Num1z8"/>
     <w:qFormat/>
   </w:style>
-  <w:style w:type="character" w:customStyle="1" w:styleId="WW8Num2z0">
+  <w:style w:type="character" w:styleId="WW8Num2z0" w:customStyle="1">
     <w:name w:val="WW8Num2z0"/>
     <w:qFormat/>
   </w:style>
-  <w:style w:type="character" w:customStyle="1" w:styleId="WW8Num2z1">
+  <w:style w:type="character" w:styleId="WW8Num2z1" w:customStyle="1">
     <w:name w:val="WW8Num2z1"/>
     <w:qFormat/>
   </w:style>
-  <w:style w:type="character" w:customStyle="1" w:styleId="WW8Num2z2">
+  <w:style w:type="character" w:styleId="WW8Num2z2" w:customStyle="1">
     <w:name w:val="WW8Num2z2"/>
     <w:qFormat/>
   </w:style>
-  <w:style w:type="character" w:customStyle="1" w:styleId="WW8Num2z3">
+  <w:style w:type="character" w:styleId="WW8Num2z3" w:customStyle="1">
     <w:name w:val="WW8Num2z3"/>
     <w:qFormat/>
   </w:style>
-  <w:style w:type="character" w:customStyle="1" w:styleId="WW8Num2z4">
+  <w:style w:type="character" w:styleId="WW8Num2z4" w:customStyle="1">
     <w:name w:val="WW8Num2z4"/>
     <w:qFormat/>
   </w:style>
-  <w:style w:type="character" w:customStyle="1" w:styleId="WW8Num2z5">
+  <w:style w:type="character" w:styleId="WW8Num2z5" w:customStyle="1">
     <w:name w:val="WW8Num2z5"/>
     <w:qFormat/>
   </w:style>
-  <w:style w:type="character" w:customStyle="1" w:styleId="WW8Num2z6">
+  <w:style w:type="character" w:styleId="WW8Num2z6" w:customStyle="1">
     <w:name w:val="WW8Num2z6"/>
     <w:qFormat/>
   </w:style>
-  <w:style w:type="character" w:customStyle="1" w:styleId="WW8Num2z7">
+  <w:style w:type="character" w:styleId="WW8Num2z7" w:customStyle="1">
     <w:name w:val="WW8Num2z7"/>
     <w:qFormat/>
   </w:style>
-  <w:style w:type="character" w:customStyle="1" w:styleId="WW8Num2z8">
+  <w:style w:type="character" w:styleId="WW8Num2z8" w:customStyle="1">
     <w:name w:val="WW8Num2z8"/>
     <w:qFormat/>
   </w:style>
-  <w:style w:type="character" w:customStyle="1" w:styleId="WW8Num3z0">
+  <w:style w:type="character" w:styleId="WW8Num3z0" w:customStyle="1">
     <w:name w:val="WW8Num3z0"/>
     <w:qFormat/>
   </w:style>
-  <w:style w:type="character" w:customStyle="1" w:styleId="WW8Num3z1">
+  <w:style w:type="character" w:styleId="WW8Num3z1" w:customStyle="1">
     <w:name w:val="WW8Num3z1"/>
     <w:qFormat/>
   </w:style>
-  <w:style w:type="character" w:customStyle="1" w:styleId="WW8Num3z2">
+  <w:style w:type="character" w:styleId="WW8Num3z2" w:customStyle="1">
     <w:name w:val="WW8Num3z2"/>
     <w:qFormat/>
   </w:style>
-  <w:style w:type="character" w:customStyle="1" w:styleId="WW8Num3z3">
+  <w:style w:type="character" w:styleId="WW8Num3z3" w:customStyle="1">
     <w:name w:val="WW8Num3z3"/>
     <w:qFormat/>
   </w:style>
-  <w:style w:type="character" w:customStyle="1" w:styleId="WW8Num3z4">
+  <w:style w:type="character" w:styleId="WW8Num3z4" w:customStyle="1">
     <w:name w:val="WW8Num3z4"/>
     <w:qFormat/>
   </w:style>
-  <w:style w:type="character" w:customStyle="1" w:styleId="WW8Num3z5">
+  <w:style w:type="character" w:styleId="WW8Num3z5" w:customStyle="1">
     <w:name w:val="WW8Num3z5"/>
     <w:qFormat/>
   </w:style>
-  <w:style w:type="character" w:customStyle="1" w:styleId="WW8Num3z6">
+  <w:style w:type="character" w:styleId="WW8Num3z6" w:customStyle="1">
     <w:name w:val="WW8Num3z6"/>
     <w:qFormat/>
   </w:style>
-  <w:style w:type="character" w:customStyle="1" w:styleId="WW8Num3z7">
+  <w:style w:type="character" w:styleId="WW8Num3z7" w:customStyle="1">
     <w:name w:val="WW8Num3z7"/>
     <w:qFormat/>
   </w:style>
-  <w:style w:type="character" w:customStyle="1" w:styleId="WW8Num3z8">
+  <w:style w:type="character" w:styleId="WW8Num3z8" w:customStyle="1">
     <w:name w:val="WW8Num3z8"/>
     <w:qFormat/>
   </w:style>
-  <w:style w:type="character" w:customStyle="1" w:styleId="WW8Num4z0">
+  <w:style w:type="character" w:styleId="WW8Num4z0" w:customStyle="1">
     <w:name w:val="WW8Num4z0"/>
     <w:qFormat/>
   </w:style>
-  <w:style w:type="character" w:customStyle="1" w:styleId="WW8Num5z0">
+  <w:style w:type="character" w:styleId="WW8Num5z0" w:customStyle="1">
     <w:name w:val="WW8Num5z0"/>
     <w:qFormat/>
   </w:style>
-  <w:style w:type="character" w:customStyle="1" w:styleId="WW8Num5z1">
+  <w:style w:type="character" w:styleId="WW8Num5z1" w:customStyle="1">
     <w:name w:val="WW8Num5z1"/>
     <w:qFormat/>
   </w:style>
-  <w:style w:type="character" w:customStyle="1" w:styleId="WW8Num5z2">
+  <w:style w:type="character" w:styleId="WW8Num5z2" w:customStyle="1">
     <w:name w:val="WW8Num5z2"/>
     <w:qFormat/>
   </w:style>
-  <w:style w:type="character" w:customStyle="1" w:styleId="WW8Num5z3">
+  <w:style w:type="character" w:styleId="WW8Num5z3" w:customStyle="1">
     <w:name w:val="WW8Num5z3"/>
     <w:qFormat/>
   </w:style>
-  <w:style w:type="character" w:customStyle="1" w:styleId="WW8Num5z4">
+  <w:style w:type="character" w:styleId="WW8Num5z4" w:customStyle="1">
     <w:name w:val="WW8Num5z4"/>
     <w:qFormat/>
   </w:style>
-  <w:style w:type="character" w:customStyle="1" w:styleId="WW8Num5z5">
+  <w:style w:type="character" w:styleId="WW8Num5z5" w:customStyle="1">
     <w:name w:val="WW8Num5z5"/>
     <w:qFormat/>
   </w:style>
-  <w:style w:type="character" w:customStyle="1" w:styleId="WW8Num5z6">
+  <w:style w:type="character" w:styleId="WW8Num5z6" w:customStyle="1">
     <w:name w:val="WW8Num5z6"/>
     <w:qFormat/>
   </w:style>
-  <w:style w:type="character" w:customStyle="1" w:styleId="WW8Num5z7">
+  <w:style w:type="character" w:styleId="WW8Num5z7" w:customStyle="1">
     <w:name w:val="WW8Num5z7"/>
     <w:qFormat/>
   </w:style>
-  <w:style w:type="character" w:customStyle="1" w:styleId="WW8Num5z8">
+  <w:style w:type="character" w:styleId="WW8Num5z8" w:customStyle="1">
     <w:name w:val="WW8Num5z8"/>
     <w:qFormat/>
   </w:style>
-  <w:style w:type="character" w:customStyle="1" w:styleId="WW8Num6z0">
+  <w:style w:type="character" w:styleId="WW8Num6z0" w:customStyle="1">
     <w:name w:val="WW8Num6z0"/>
     <w:qFormat/>
   </w:style>
-  <w:style w:type="character" w:customStyle="1" w:styleId="WW8Num6z1">
+  <w:style w:type="character" w:styleId="WW8Num6z1" w:customStyle="1">
     <w:name w:val="WW8Num6z1"/>
     <w:qFormat/>
   </w:style>
-  <w:style w:type="character" w:customStyle="1" w:styleId="WW8Num6z2">
+  <w:style w:type="character" w:styleId="WW8Num6z2" w:customStyle="1">
     <w:name w:val="WW8Num6z2"/>
     <w:qFormat/>
   </w:style>
-  <w:style w:type="character" w:customStyle="1" w:styleId="WW8Num6z3">
+  <w:style w:type="character" w:styleId="WW8Num6z3" w:customStyle="1">
     <w:name w:val="WW8Num6z3"/>
     <w:qFormat/>
   </w:style>
-  <w:style w:type="character" w:customStyle="1" w:styleId="WW8Num6z4">
+  <w:style w:type="character" w:styleId="WW8Num6z4" w:customStyle="1">
     <w:name w:val="WW8Num6z4"/>
     <w:qFormat/>
   </w:style>
-  <w:style w:type="character" w:customStyle="1" w:styleId="WW8Num6z5">
+  <w:style w:type="character" w:styleId="WW8Num6z5" w:customStyle="1">
     <w:name w:val="WW8Num6z5"/>
     <w:qFormat/>
   </w:style>
-  <w:style w:type="character" w:customStyle="1" w:styleId="WW8Num6z6">
+  <w:style w:type="character" w:styleId="WW8Num6z6" w:customStyle="1">
     <w:name w:val="WW8Num6z6"/>
     <w:qFormat/>
   </w:style>
-  <w:style w:type="character" w:customStyle="1" w:styleId="WW8Num6z7">
+  <w:style w:type="character" w:styleId="WW8Num6z7" w:customStyle="1">
     <w:name w:val="WW8Num6z7"/>
     <w:qFormat/>
   </w:style>
-  <w:style w:type="character" w:customStyle="1" w:styleId="WW8Num6z8">
+  <w:style w:type="character" w:styleId="WW8Num6z8" w:customStyle="1">
     <w:name w:val="WW8Num6z8"/>
     <w:qFormat/>
   </w:style>
-  <w:style w:type="character" w:customStyle="1" w:styleId="WW8Num7z0">
+  <w:style w:type="character" w:styleId="WW8Num7z0" w:customStyle="1">
     <w:name w:val="WW8Num7z0"/>
     <w:qFormat/>
   </w:style>
-  <w:style w:type="character" w:customStyle="1" w:styleId="WW8NumSt3z0">
+  <w:style w:type="character" w:styleId="WW8NumSt3z0" w:customStyle="1">
     <w:name w:val="WW8NumSt3z0"/>
     <w:qFormat/>
     <w:rPr>
       <w:rFonts w:ascii="Symbol" w:hAnsi="Symbol" w:cs="Symbol"/>
     </w:rPr>
   </w:style>
-  <w:style w:type="paragraph" w:customStyle="1" w:styleId="Heading">
+  <w:style w:type="paragraph" w:styleId="Heading" w:customStyle="1">
     <w:name w:val="Heading"/>
     <w:basedOn w:val="Normal"/>
     <w:next w:val="Ttulo1"/>
@@ -5325,7 +6159,7 @@
       <w:szCs w:val="24"/>
     </w:rPr>
   </w:style>
-  <w:style w:type="paragraph" w:customStyle="1" w:styleId="Index">
+  <w:style w:type="paragraph" w:styleId="Index" w:customStyle="1">
     <w:name w:val="Index"/>
     <w:basedOn w:val="Normal"/>
     <w:qFormat/>
@@ -5336,7 +6170,7 @@
       <w:rFonts w:cs="FreeSans"/>
     </w:rPr>
   </w:style>
-  <w:style w:type="paragraph" w:customStyle="1" w:styleId="HeaderandFooter">
+  <w:style w:type="paragraph" w:styleId="HeaderandFooter" w:customStyle="1">
     <w:name w:val="Header and Footer"/>
     <w:basedOn w:val="Normal"/>
     <w:qFormat/>
@@ -5353,7 +6187,7 @@
     <w:basedOn w:val="Normal"/>
     <w:pPr>
       <w:pBdr>
-        <w:bottom w:val="single" w:sz="6" w:space="1" w:color="000000"/>
+        <w:bottom w:val="single" w:color="000000" w:sz="6" w:space="1"/>
       </w:pBdr>
       <w:tabs>
         <w:tab w:val="center" w:pos="4680"/>
@@ -5367,7 +6201,7 @@
     <w:basedOn w:val="Cabealho"/>
     <w:pPr>
       <w:pBdr>
-        <w:top w:val="single" w:sz="6" w:space="1" w:color="000000"/>
+        <w:top w:val="single" w:color="000000" w:sz="6" w:space="1"/>
         <w:bottom w:val="nil"/>
       </w:pBdr>
     </w:pPr>
@@ -5375,7 +6209,7 @@
       <w:sz w:val="20"/>
     </w:rPr>
   </w:style>
-  <w:style w:type="paragraph" w:customStyle="1" w:styleId="NormalTableText">
+  <w:style w:type="paragraph" w:styleId="NormalTableText" w:customStyle="1">
     <w:name w:val="Normal Table Text"/>
     <w:basedOn w:val="Normal"/>
     <w:qFormat/>
@@ -5394,7 +6228,7 @@
       <w:ind w:left="720"/>
     </w:pPr>
   </w:style>
-  <w:style w:type="paragraph" w:customStyle="1" w:styleId="Header-Landscape">
+  <w:style w:type="paragraph" w:styleId="Header-Landscape" w:customStyle="1">
     <w:name w:val="Header- Landscape"/>
     <w:basedOn w:val="Cabealho"/>
     <w:qFormat/>
@@ -5407,7 +6241,7 @@
       </w:tabs>
     </w:pPr>
   </w:style>
-  <w:style w:type="paragraph" w:customStyle="1" w:styleId="heading1wlines">
+  <w:style w:type="paragraph" w:styleId="heading1wlines" w:customStyle="1">
     <w:name w:val="heading 1 w/ lines"/>
     <w:basedOn w:val="Ttulo1"/>
     <w:qFormat/>
@@ -5421,7 +6255,7 @@
       <w:sz w:val="24"/>
     </w:rPr>
   </w:style>
-  <w:style w:type="paragraph" w:customStyle="1" w:styleId="BulletIndent">
+  <w:style w:type="paragraph" w:styleId="BulletIndent" w:customStyle="1">
     <w:name w:val="Bullet Indent"/>
     <w:basedOn w:val="Normal"/>
     <w:qFormat/>
@@ -5432,7 +6266,7 @@
       <w:ind w:left="1080"/>
     </w:pPr>
   </w:style>
-  <w:style w:type="paragraph" w:customStyle="1" w:styleId="NumberedIndent">
+  <w:style w:type="paragraph" w:styleId="NumberedIndent" w:customStyle="1">
     <w:name w:val="Numbered Indent"/>
     <w:basedOn w:val="Normal"/>
     <w:qFormat/>
@@ -5443,13 +6277,13 @@
       <w:ind w:left="1080"/>
     </w:pPr>
   </w:style>
-  <w:style w:type="paragraph" w:customStyle="1" w:styleId="Footer-Landscape">
+  <w:style w:type="paragraph" w:styleId="Footer-Landscape" w:customStyle="1">
     <w:name w:val="Footer- Landscape"/>
     <w:basedOn w:val="Header-Landscape"/>
     <w:qFormat/>
     <w:pPr>
       <w:pBdr>
-        <w:top w:val="single" w:sz="6" w:space="1" w:color="000000"/>
+        <w:top w:val="single" w:color="000000" w:sz="6" w:space="1"/>
         <w:bottom w:val="nil"/>
       </w:pBdr>
     </w:pPr>
@@ -5457,7 +6291,7 @@
       <w:sz w:val="20"/>
     </w:rPr>
   </w:style>
-  <w:style w:type="paragraph" w:customStyle="1" w:styleId="BoldText">
+  <w:style w:type="paragraph" w:styleId="BoldText" w:customStyle="1">
     <w:name w:val="Bold Text"/>
     <w:basedOn w:val="Normal"/>
     <w:qFormat/>
@@ -5480,7 +6314,7 @@
       <w:b/>
     </w:rPr>
   </w:style>
-  <w:style w:type="paragraph" w:customStyle="1" w:styleId="Screen">
+  <w:style w:type="paragraph" w:styleId="Screen" w:customStyle="1">
     <w:name w:val="Screen"/>
     <w:basedOn w:val="Normal"/>
     <w:qFormat/>
@@ -5504,7 +6338,7 @@
       <w:u w:val="single"/>
     </w:rPr>
   </w:style>
-  <w:style w:type="paragraph" w:customStyle="1" w:styleId="Copyright">
+  <w:style w:type="paragraph" w:styleId="Copyright" w:customStyle="1">
     <w:name w:val="Copyright"/>
     <w:basedOn w:val="Normal"/>
     <w:qFormat/>
@@ -5516,7 +6350,7 @@
       <w:sz w:val="16"/>
     </w:rPr>
   </w:style>
-  <w:style w:type="paragraph" w:customStyle="1" w:styleId="Export">
+  <w:style w:type="paragraph" w:styleId="Export" w:customStyle="1">
     <w:name w:val="Export"/>
     <w:basedOn w:val="Rodap"/>
     <w:qFormat/>
@@ -5530,7 +6364,7 @@
       <w:sz w:val="14"/>
     </w:rPr>
   </w:style>
-  <w:style w:type="paragraph" w:customStyle="1" w:styleId="TableContents">
+  <w:style w:type="paragraph" w:styleId="TableContents" w:customStyle="1">
     <w:name w:val="Table Contents"/>
     <w:basedOn w:val="Normal"/>
     <w:qFormat/>
@@ -5538,7 +6372,7 @@
       <w:suppressLineNumbers/>
     </w:pPr>
   </w:style>
-  <w:style w:type="paragraph" w:customStyle="1" w:styleId="TableHeading">
+  <w:style w:type="paragraph" w:styleId="TableHeading" w:customStyle="1">
     <w:name w:val="Table Heading"/>
     <w:basedOn w:val="TableContents"/>
     <w:qFormat/>
@@ -5550,17 +6384,43 @@
       <w:bCs/>
     </w:rPr>
   </w:style>
-  <w:style w:type="numbering" w:customStyle="1" w:styleId="WW8Num1">
+  <w:style w:type="numbering" w:styleId="WW8Num1" w:customStyle="1">
     <w:name w:val="WW8Num1"/>
     <w:qFormat/>
   </w:style>
-  <w:style w:type="numbering" w:customStyle="1" w:styleId="WW8Num2">
+  <w:style w:type="numbering" w:styleId="WW8Num2" w:customStyle="1">
     <w:name w:val="WW8Num2"/>
     <w:qFormat/>
   </w:style>
-  <w:style w:type="numbering" w:customStyle="1" w:styleId="WW8Num3">
+  <w:style w:type="numbering" w:styleId="WW8Num3" w:customStyle="1">
     <w:name w:val="WW8Num3"/>
     <w:qFormat/>
+  </w:style>
+  <w:style xmlns:w="http://schemas.openxmlformats.org/wordprocessingml/2006/main" w:type="table" w:styleId="TableGrid">
+    <w:name xmlns:w="http://schemas.openxmlformats.org/wordprocessingml/2006/main" w:val="Table Grid"/>
+    <w:basedOn xmlns:w="http://schemas.openxmlformats.org/wordprocessingml/2006/main" w:val="Tabelanormal"/>
+    <w:uiPriority xmlns:w="http://schemas.openxmlformats.org/wordprocessingml/2006/main" w:val="59"/>
+    <w:rsid xmlns:w="http://schemas.openxmlformats.org/wordprocessingml/2006/main" w:val="00FB4123"/>
+    <w:pPr xmlns:w="http://schemas.openxmlformats.org/wordprocessingml/2006/main">
+      <w:spacing w:after="0" w:line="240" w:lineRule="auto"/>
+    </w:pPr>
+    <w:tblPr xmlns:w="http://schemas.openxmlformats.org/wordprocessingml/2006/main">
+      <w:tblInd w:w="0" w:type="dxa"/>
+      <w:tblBorders>
+        <w:top w:val="single" w:color="000000" w:themeColor="text1" w:sz="4" w:space="0"/>
+        <w:left w:val="single" w:color="000000" w:themeColor="text1" w:sz="4" w:space="0"/>
+        <w:bottom w:val="single" w:color="000000" w:themeColor="text1" w:sz="4" w:space="0"/>
+        <w:right w:val="single" w:color="000000" w:themeColor="text1" w:sz="4" w:space="0"/>
+        <w:insideH w:val="single" w:color="000000" w:themeColor="text1" w:sz="4" w:space="0"/>
+        <w:insideV w:val="single" w:color="000000" w:themeColor="text1" w:sz="4" w:space="0"/>
+      </w:tblBorders>
+      <w:tblCellMar>
+        <w:top w:w="0" w:type="dxa"/>
+        <w:left w:w="108" w:type="dxa"/>
+        <w:bottom w:w="0" w:type="dxa"/>
+        <w:right w:w="108" w:type="dxa"/>
+      </w:tblCellMar>
+    </w:tblPr>
   </w:style>
 </w:styles>
 </file>

</xml_diff>